<commit_message>
Added Valatkevicius and remade 1 pic
</commit_message>
<xml_diff>
--- a/Locomotion.docx
+++ b/Locomotion.docx
@@ -1,6 +1,6 @@
 
 <file path=word/document.xml><?xml version="1.0" encoding="utf-8"?>
-<w:document xmlns:wpc="http://schemas.microsoft.com/office/word/2010/wordprocessingCanvas" xmlns:cx="http://schemas.microsoft.com/office/drawing/2014/chartex" xmlns:mc="http://schemas.openxmlformats.org/markup-compatibility/2006" xmlns:o="urn:schemas-microsoft-com:office:office" xmlns:r="http://schemas.openxmlformats.org/officeDocument/2006/relationships" xmlns:m="http://schemas.openxmlformats.org/officeDocument/2006/math" xmlns:v="urn:schemas-microsoft-com:vml" xmlns:wp14="http://schemas.microsoft.com/office/word/2010/wordprocessingDrawing" xmlns:wp="http://schemas.openxmlformats.org/drawingml/2006/wordprocessingDrawing" xmlns:w10="urn:schemas-microsoft-com:office:word" xmlns:w="http://schemas.openxmlformats.org/wordprocessingml/2006/main" xmlns:w14="http://schemas.microsoft.com/office/word/2010/wordml" xmlns:w15="http://schemas.microsoft.com/office/word/2012/wordml" xmlns:w16se="http://schemas.microsoft.com/office/word/2015/wordml/symex" xmlns:wpg="http://schemas.microsoft.com/office/word/2010/wordprocessingGroup" xmlns:wpi="http://schemas.microsoft.com/office/word/2010/wordprocessingInk" xmlns:wne="http://schemas.microsoft.com/office/word/2006/wordml" xmlns:wps="http://schemas.microsoft.com/office/word/2010/wordprocessingShape" mc:Ignorable="w14 w15 w16se wp14">
+<w:document xmlns:wpc="http://schemas.microsoft.com/office/word/2010/wordprocessingCanvas" xmlns:cx="http://schemas.microsoft.com/office/drawing/2014/chartex" xmlns:cx1="http://schemas.microsoft.com/office/drawing/2015/9/8/chartex" xmlns:cx2="http://schemas.microsoft.com/office/drawing/2015/10/21/chartex" xmlns:cx3="http://schemas.microsoft.com/office/drawing/2016/5/9/chartex" xmlns:cx4="http://schemas.microsoft.com/office/drawing/2016/5/10/chartex" xmlns:cx5="http://schemas.microsoft.com/office/drawing/2016/5/11/chartex" xmlns:cx6="http://schemas.microsoft.com/office/drawing/2016/5/12/chartex" xmlns:cx7="http://schemas.microsoft.com/office/drawing/2016/5/13/chartex" xmlns:cx8="http://schemas.microsoft.com/office/drawing/2016/5/14/chartex" xmlns:mc="http://schemas.openxmlformats.org/markup-compatibility/2006" xmlns:aink="http://schemas.microsoft.com/office/drawing/2016/ink" xmlns:am3d="http://schemas.microsoft.com/office/drawing/2017/model3d" xmlns:o="urn:schemas-microsoft-com:office:office" xmlns:oel="http://schemas.microsoft.com/office/2019/extlst" xmlns:r="http://schemas.openxmlformats.org/officeDocument/2006/relationships" xmlns:m="http://schemas.openxmlformats.org/officeDocument/2006/math" xmlns:v="urn:schemas-microsoft-com:vml" xmlns:wp14="http://schemas.microsoft.com/office/word/2010/wordprocessingDrawing" xmlns:wp="http://schemas.openxmlformats.org/drawingml/2006/wordprocessingDrawing" xmlns:w10="urn:schemas-microsoft-com:office:word" xmlns:w="http://schemas.openxmlformats.org/wordprocessingml/2006/main" xmlns:w14="http://schemas.microsoft.com/office/word/2010/wordml" xmlns:w15="http://schemas.microsoft.com/office/word/2012/wordml" xmlns:w16cex="http://schemas.microsoft.com/office/word/2018/wordml/cex" xmlns:w16cid="http://schemas.microsoft.com/office/word/2016/wordml/cid" xmlns:w16="http://schemas.microsoft.com/office/word/2018/wordml" xmlns:w16sdtdh="http://schemas.microsoft.com/office/word/2020/wordml/sdtdatahash" xmlns:w16se="http://schemas.microsoft.com/office/word/2015/wordml/symex" xmlns:wpg="http://schemas.microsoft.com/office/word/2010/wordprocessingGroup" xmlns:wpi="http://schemas.microsoft.com/office/word/2010/wordprocessingInk" xmlns:wne="http://schemas.microsoft.com/office/word/2006/wordml" xmlns:wps="http://schemas.microsoft.com/office/word/2010/wordprocessingShape" mc:Ignorable="w14 w15 w16se w16cid w16 w16cex w16sdtdh wp14">
   <w:body>
     <w:p>
       <w:pPr>
@@ -96,6 +96,7 @@
           <w:rFonts w:ascii="Times New Roman" w:hAnsi="Times New Roman" w:cs="Times New Roman"/>
           <w:sz w:val="20"/>
           <w:szCs w:val="20"/>
+          <w:lang w:val="lt-LT"/>
         </w:rPr>
       </w:pPr>
       <w:r>
@@ -105,6 +106,14 @@
           <w:szCs w:val="20"/>
         </w:rPr>
         <w:t>A.Paulauskas, T. Blazauskas, A. Skucaite, C.Cenker, M.Vasiljevas, D.Barisas, L. Paulauskas, M.Binkis</w:t>
+      </w:r>
+      <w:r>
+        <w:rPr>
+          <w:rFonts w:ascii="Times New Roman" w:hAnsi="Times New Roman" w:cs="Times New Roman"/>
+          <w:sz w:val="20"/>
+          <w:szCs w:val="20"/>
+        </w:rPr>
+        <w:t>, T. Valatkevičius</w:t>
       </w:r>
     </w:p>
     <w:p>
@@ -841,7 +850,7 @@
           <w:szCs w:val="20"/>
           <w:highlight w:val="white"/>
         </w:rPr>
-        <w:t xml:space="preserve"> virtual reality (VR) applications use teleport for locomotion. The non-continuous locomotion of teleport is suited for VR controllers and can minimize simulator sickness, but it can also reduce spatial awareness compared to continuous locomotion [8]. Virtual reality can provide innovative gaming experiences for present and future game players. However, scientific knowledge is still limited about differences between player</w:t>
+        <w:t xml:space="preserve"> virtual reality (VR) applications use teleport for locomotion. The non-continuous locomotion of teleport is suited for VR controllers and can minimize simulator sickness, but it can also reduce spatial awareness compared to continuous locomotion [8]. Virtual reality can provide innovative gaming experiences for </w:t>
       </w:r>
       <w:r>
         <w:rPr>
@@ -851,6 +860,17 @@
           <w:szCs w:val="20"/>
           <w:highlight w:val="white"/>
         </w:rPr>
+        <w:lastRenderedPageBreak/>
+        <w:t>present and future game players. However, scientific knowledge is still limited about differences between player</w:t>
+      </w:r>
+      <w:r>
+        <w:rPr>
+          <w:rFonts w:ascii="Times New Roman" w:eastAsia="Times New Roman" w:hAnsi="Times New Roman" w:cs="Times New Roman"/>
+          <w:color w:val="323232"/>
+          <w:sz w:val="20"/>
+          <w:szCs w:val="20"/>
+          <w:highlight w:val="white"/>
+        </w:rPr>
         <w:t>s’</w:t>
       </w:r>
       <w:r>
@@ -861,6 +881,77 @@
           <w:szCs w:val="20"/>
           <w:highlight w:val="white"/>
         </w:rPr>
+        <w:t xml:space="preserve"> experience in video games played in immersive modalities and games played in non-immersive modalities (i.e., on a desktop display). The authors provide evidence that (a) playing a video game in virtual reality was not more difficult than playing through a desktop display; (b) players showed a more intense emotional response, as assessed by self-report questionnaires and with psycho-physiological indexes (heart rate and skin conductance), after playing in virtual reality versus after playing through the desktop display; (c) the perceived sense of presence was found to be greater in virtual reality as opposed to the non-immersive condition.[10].</w:t>
+      </w:r>
+    </w:p>
+    <w:p>
+      <w:pPr>
+        <w:spacing w:line="240" w:lineRule="auto"/>
+        <w:jc w:val="both"/>
+        <w:rPr>
+          <w:rFonts w:ascii="Times New Roman" w:eastAsia="Times New Roman" w:hAnsi="Times New Roman" w:cs="Times New Roman"/>
+          <w:color w:val="323232"/>
+          <w:sz w:val="20"/>
+          <w:szCs w:val="20"/>
+          <w:highlight w:val="white"/>
+        </w:rPr>
+      </w:pPr>
+      <w:r>
+        <w:rPr>
+          <w:rFonts w:ascii="Times New Roman" w:eastAsia="Times New Roman" w:hAnsi="Times New Roman" w:cs="Times New Roman"/>
+          <w:color w:val="323232"/>
+          <w:sz w:val="20"/>
+          <w:szCs w:val="20"/>
+          <w:highlight w:val="white"/>
+        </w:rPr>
+        <w:t xml:space="preserve">Moreover, </w:t>
+      </w:r>
+      <w:r>
+        <w:rPr>
+          <w:rFonts w:ascii="Times New Roman" w:eastAsia="Times New Roman" w:hAnsi="Times New Roman" w:cs="Times New Roman"/>
+          <w:color w:val="323232"/>
+          <w:sz w:val="20"/>
+          <w:szCs w:val="20"/>
+          <w:highlight w:val="white"/>
+        </w:rPr>
+        <w:t>it</w:t>
+      </w:r>
+      <w:r>
+        <w:rPr>
+          <w:rFonts w:ascii="Times New Roman" w:eastAsia="Times New Roman" w:hAnsi="Times New Roman" w:cs="Times New Roman"/>
+          <w:color w:val="323232"/>
+          <w:sz w:val="20"/>
+          <w:szCs w:val="20"/>
+          <w:highlight w:val="white"/>
+        </w:rPr>
+        <w:t xml:space="preserve"> is important to choose </w:t>
+      </w:r>
+      <w:r>
+        <w:rPr>
+          <w:rFonts w:ascii="Times New Roman" w:eastAsia="Times New Roman" w:hAnsi="Times New Roman" w:cs="Times New Roman"/>
+          <w:color w:val="323232"/>
+          <w:sz w:val="20"/>
+          <w:szCs w:val="20"/>
+        </w:rPr>
+        <w:t xml:space="preserve">motion tracking technology for the experiment implementation. Many authors [11, 12, 13, 14, 15, 16] discussed </w:t>
+      </w:r>
+      <w:r>
+        <w:rPr>
+          <w:rFonts w:ascii="Times New Roman" w:eastAsia="Times New Roman" w:hAnsi="Times New Roman" w:cs="Times New Roman"/>
+          <w:color w:val="323232"/>
+          <w:sz w:val="20"/>
+          <w:szCs w:val="20"/>
+        </w:rPr>
+        <w:t>the</w:t>
+      </w:r>
+      <w:r>
+        <w:rPr>
+          <w:rFonts w:ascii="Times New Roman" w:eastAsia="Times New Roman" w:hAnsi="Times New Roman" w:cs="Times New Roman"/>
+          <w:color w:val="323232"/>
+          <w:sz w:val="20"/>
+          <w:szCs w:val="20"/>
+          <w:highlight w:val="white"/>
+        </w:rPr>
         <w:t xml:space="preserve"> </w:t>
       </w:r>
       <w:r>
@@ -869,263 +960,302 @@
           <w:color w:val="323232"/>
           <w:sz w:val="20"/>
           <w:szCs w:val="20"/>
+        </w:rPr>
+        <w:t xml:space="preserve">motion tracking technology however, authors of the paper are focusing on the heads-up displays allowing </w:t>
+      </w:r>
+      <w:r>
+        <w:rPr>
+          <w:rFonts w:ascii="Times New Roman" w:eastAsia="Times New Roman" w:hAnsi="Times New Roman" w:cs="Times New Roman"/>
+          <w:color w:val="323232"/>
+          <w:sz w:val="20"/>
+          <w:szCs w:val="20"/>
+        </w:rPr>
+        <w:t xml:space="preserve">them </w:t>
+      </w:r>
+      <w:r>
+        <w:rPr>
+          <w:rFonts w:ascii="Times New Roman" w:eastAsia="Times New Roman" w:hAnsi="Times New Roman" w:cs="Times New Roman"/>
+          <w:color w:val="323232"/>
+          <w:sz w:val="20"/>
+          <w:szCs w:val="20"/>
+        </w:rPr>
+        <w:t xml:space="preserve">to assess the accuracy of the motion tracking they use, the quality of the displayed image (resolution, frame rate, viewing angle, and the number of inputs, the amount of mobility, and the freedom of movement. Other authors mentioned technologies and devices in charge of recording and tracking the user movements were the WiiMote, Wii MotionPlus and Wii Balance Board from Nintendo, Kinect from Microsoft and the PlayStation Move and Eye from Sony. All these devices use different technologies to achieve a similar goal, by means of video cameras, depth sensors, accelerometers, gyroscopes, pressure sensors, etc. Sometimes, games involving motion tracking are called active games, and the fact of playing these is often referred </w:t>
+      </w:r>
+      <w:r>
+        <w:rPr>
+          <w:rFonts w:ascii="Times New Roman" w:eastAsia="Times New Roman" w:hAnsi="Times New Roman" w:cs="Times New Roman"/>
+          <w:color w:val="323232"/>
+          <w:sz w:val="20"/>
+          <w:szCs w:val="20"/>
+        </w:rPr>
+        <w:t xml:space="preserve">to as exergaming, and to </w:t>
+      </w:r>
+      <w:r>
+        <w:rPr>
+          <w:rFonts w:ascii="Times New Roman" w:eastAsia="Times New Roman" w:hAnsi="Times New Roman" w:cs="Times New Roman"/>
+          <w:color w:val="323232"/>
+          <w:sz w:val="20"/>
+          <w:szCs w:val="20"/>
+        </w:rPr>
+        <w:t>date</w:t>
+      </w:r>
+      <w:r>
+        <w:rPr>
+          <w:rFonts w:ascii="Times New Roman" w:eastAsia="Times New Roman" w:hAnsi="Times New Roman" w:cs="Times New Roman"/>
+          <w:color w:val="323232"/>
+          <w:sz w:val="20"/>
+          <w:szCs w:val="20"/>
+        </w:rPr>
+        <w:t>,</w:t>
+      </w:r>
+      <w:r>
+        <w:rPr>
+          <w:rFonts w:ascii="Times New Roman" w:eastAsia="Times New Roman" w:hAnsi="Times New Roman" w:cs="Times New Roman"/>
+          <w:color w:val="323232"/>
+          <w:sz w:val="20"/>
+          <w:szCs w:val="20"/>
+        </w:rPr>
+        <w:t xml:space="preserve"> several research studies have been conducted to explore the advantages of this practice [17].</w:t>
+      </w:r>
+    </w:p>
+    <w:p>
+      <w:pPr>
+        <w:spacing w:line="240" w:lineRule="auto"/>
+        <w:jc w:val="both"/>
+        <w:rPr>
+          <w:rFonts w:ascii="Times New Roman" w:eastAsia="Times New Roman" w:hAnsi="Times New Roman" w:cs="Times New Roman"/>
+          <w:color w:val="323232"/>
+          <w:sz w:val="20"/>
+          <w:szCs w:val="20"/>
+        </w:rPr>
+      </w:pPr>
+      <w:r>
+        <w:rPr>
+          <w:rFonts w:ascii="Times New Roman" w:eastAsia="Times New Roman" w:hAnsi="Times New Roman" w:cs="Times New Roman"/>
+          <w:color w:val="323232"/>
+          <w:sz w:val="20"/>
+          <w:szCs w:val="20"/>
           <w:highlight w:val="white"/>
         </w:rPr>
-        <w:lastRenderedPageBreak/>
-        <w:t>experience in video games played in immersive modalities and games played in non-immersive modalities (i.e., on a desktop display). The authors provide evidence that (a) playing a video game in virtual reality was not more difficult than playing through a desktop display; (b) players showed a more intense emotional response, as assessed by self-report questionnaires and with psycho-physiological indexes (heart rate and skin conductance), after playing in virtual reality versus after playing through the desktop display; (c) the perceived sense of presence was found to be greater in virtual reality as opposed to the non-immersive condition.[10].</w:t>
-      </w:r>
-    </w:p>
-    <w:p>
-      <w:pPr>
-        <w:spacing w:line="240" w:lineRule="auto"/>
-        <w:jc w:val="both"/>
+        <w:t>Real</w:t>
+      </w:r>
+      <w:r>
         <w:rPr>
           <w:rFonts w:ascii="Times New Roman" w:eastAsia="Times New Roman" w:hAnsi="Times New Roman" w:cs="Times New Roman"/>
           <w:color w:val="323232"/>
           <w:sz w:val="20"/>
           <w:szCs w:val="20"/>
+        </w:rPr>
+        <w:t>-time motion tracking is a crucial issue for any AR/VR system, and there are different methods to realize the tracking performance. In marker-based motion tracking, the system needs to detect and identify the marker, and then calculate the relative pose of the observer. However, the marker need</w:t>
+      </w:r>
+      <w:r>
+        <w:rPr>
+          <w:rFonts w:ascii="Times New Roman" w:eastAsia="Times New Roman" w:hAnsi="Times New Roman" w:cs="Times New Roman"/>
+          <w:color w:val="323232"/>
+          <w:sz w:val="20"/>
+          <w:szCs w:val="20"/>
+        </w:rPr>
+        <w:t>s</w:t>
+      </w:r>
+      <w:r>
+        <w:rPr>
+          <w:rFonts w:ascii="Times New Roman" w:eastAsia="Times New Roman" w:hAnsi="Times New Roman" w:cs="Times New Roman"/>
+          <w:color w:val="323232"/>
+          <w:sz w:val="20"/>
+          <w:szCs w:val="20"/>
+        </w:rPr>
+        <w:t xml:space="preserve"> to be stuck on or near the object of interest in advance, and sometimes it is not possible to attach the marker to certain circumstances. In addition, the marker should remain visible during the mobile AR/VR process, and the tracking is inclined to become corrupt due to the marker being out of view. Similarly, the model-based method is another typical motion tracking method for mobile AR/VR. This tracking method uses a prior model of the environment to be tracked. Usually, this prior knowledge consists of 3D models or 2D templates of the real scene. Nevertheless, the extraction of a robust tracked prior model is not always available, especially in some unorganized natural scenes. With the cost of computer vision decreasing rapidly, the visual-based markerless approach turns out to be a more attractive alternative to perform</w:t>
+      </w:r>
+      <w:r>
+        <w:rPr>
+          <w:rFonts w:ascii="Times New Roman" w:eastAsia="Times New Roman" w:hAnsi="Times New Roman" w:cs="Times New Roman"/>
+          <w:color w:val="323232"/>
+          <w:sz w:val="20"/>
+          <w:szCs w:val="20"/>
+        </w:rPr>
+        <w:t>ing</w:t>
+      </w:r>
+      <w:r>
+        <w:rPr>
+          <w:rFonts w:ascii="Times New Roman" w:eastAsia="Times New Roman" w:hAnsi="Times New Roman" w:cs="Times New Roman"/>
+          <w:color w:val="323232"/>
+          <w:sz w:val="20"/>
+          <w:szCs w:val="20"/>
+        </w:rPr>
+        <w:t xml:space="preserve"> motion tracking [18].</w:t>
+      </w:r>
+    </w:p>
+    <w:p>
+      <w:pPr>
+        <w:spacing w:line="240" w:lineRule="auto"/>
+        <w:jc w:val="both"/>
+        <w:rPr>
+          <w:rFonts w:ascii="Times New Roman" w:eastAsia="Times New Roman" w:hAnsi="Times New Roman" w:cs="Times New Roman"/>
+          <w:color w:val="323232"/>
+          <w:sz w:val="20"/>
+          <w:szCs w:val="20"/>
+        </w:rPr>
+      </w:pPr>
+      <w:r>
+        <w:rPr>
+          <w:rFonts w:ascii="Times New Roman" w:eastAsia="Times New Roman" w:hAnsi="Times New Roman" w:cs="Times New Roman"/>
+          <w:color w:val="323232"/>
+          <w:sz w:val="20"/>
+          <w:szCs w:val="20"/>
+        </w:rPr>
+        <w:t>Motion tracking and localization devices are important building block</w:t>
+      </w:r>
+      <w:r>
+        <w:rPr>
+          <w:rFonts w:ascii="Times New Roman" w:eastAsia="Times New Roman" w:hAnsi="Times New Roman" w:cs="Times New Roman"/>
+          <w:color w:val="323232"/>
+          <w:sz w:val="20"/>
+          <w:szCs w:val="20"/>
+        </w:rPr>
+        <w:t>s</w:t>
+      </w:r>
+      <w:r>
+        <w:rPr>
+          <w:rFonts w:ascii="Times New Roman" w:eastAsia="Times New Roman" w:hAnsi="Times New Roman" w:cs="Times New Roman"/>
+          <w:color w:val="323232"/>
+          <w:sz w:val="20"/>
+          <w:szCs w:val="20"/>
+        </w:rPr>
+        <w:t xml:space="preserve"> of motion tracking systems in a virtual reality (VR) environment [19]. </w:t>
+      </w:r>
+    </w:p>
+    <w:p>
+      <w:pPr>
+        <w:spacing w:line="240" w:lineRule="auto"/>
+        <w:jc w:val="both"/>
+        <w:rPr>
+          <w:rFonts w:ascii="Times New Roman" w:eastAsia="Times New Roman" w:hAnsi="Times New Roman" w:cs="Times New Roman"/>
+          <w:sz w:val="20"/>
+          <w:szCs w:val="20"/>
           <w:highlight w:val="white"/>
         </w:rPr>
       </w:pPr>
       <w:r>
         <w:rPr>
           <w:rFonts w:ascii="Times New Roman" w:eastAsia="Times New Roman" w:hAnsi="Times New Roman" w:cs="Times New Roman"/>
-          <w:color w:val="323232"/>
+          <w:color w:val="333333"/>
           <w:sz w:val="20"/>
           <w:szCs w:val="20"/>
           <w:highlight w:val="white"/>
         </w:rPr>
-        <w:t xml:space="preserve">Moreover, </w:t>
-      </w:r>
-      <w:r>
-        <w:rPr>
-          <w:rFonts w:ascii="Times New Roman" w:eastAsia="Times New Roman" w:hAnsi="Times New Roman" w:cs="Times New Roman"/>
-          <w:color w:val="323232"/>
+        <w:t xml:space="preserve">In the process of </w:t>
+      </w:r>
+      <w:r>
+        <w:rPr>
+          <w:rFonts w:ascii="Times New Roman" w:eastAsia="Times New Roman" w:hAnsi="Times New Roman" w:cs="Times New Roman"/>
           <w:sz w:val="20"/>
           <w:szCs w:val="20"/>
           <w:highlight w:val="white"/>
         </w:rPr>
-        <w:t>it</w:t>
-      </w:r>
-      <w:r>
-        <w:rPr>
-          <w:rFonts w:ascii="Times New Roman" w:eastAsia="Times New Roman" w:hAnsi="Times New Roman" w:cs="Times New Roman"/>
-          <w:color w:val="323232"/>
+        <w:t>evaluating</w:t>
+      </w:r>
+      <w:r>
+        <w:rPr>
+          <w:rFonts w:ascii="Times New Roman" w:eastAsia="Times New Roman" w:hAnsi="Times New Roman" w:cs="Times New Roman"/>
           <w:sz w:val="20"/>
           <w:szCs w:val="20"/>
           <w:highlight w:val="white"/>
         </w:rPr>
-        <w:t xml:space="preserve"> is important to choose </w:t>
-      </w:r>
-      <w:r>
-        <w:rPr>
-          <w:rFonts w:ascii="Times New Roman" w:eastAsia="Times New Roman" w:hAnsi="Times New Roman" w:cs="Times New Roman"/>
-          <w:color w:val="323232"/>
-          <w:sz w:val="20"/>
-          <w:szCs w:val="20"/>
-        </w:rPr>
-        <w:t xml:space="preserve">motion tracking technology for the experiment implementation. Many authors [11, 12, 13, 14, 15, 16] discussed </w:t>
-      </w:r>
-      <w:r>
-        <w:rPr>
-          <w:rFonts w:ascii="Times New Roman" w:eastAsia="Times New Roman" w:hAnsi="Times New Roman" w:cs="Times New Roman"/>
-          <w:color w:val="323232"/>
-          <w:sz w:val="20"/>
-          <w:szCs w:val="20"/>
-        </w:rPr>
-        <w:t>the</w:t>
-      </w:r>
-      <w:r>
-        <w:rPr>
-          <w:rFonts w:ascii="Times New Roman" w:eastAsia="Times New Roman" w:hAnsi="Times New Roman" w:cs="Times New Roman"/>
-          <w:color w:val="323232"/>
+        <w:t xml:space="preserve"> the usability of two-dimensional methods for rendering virtual reality content and the sense of presence created by replacing the rendered image with different views.</w:t>
+      </w:r>
+    </w:p>
+    <w:p>
+      <w:pPr>
+        <w:spacing w:line="240" w:lineRule="auto"/>
+        <w:jc w:val="both"/>
+        <w:rPr>
+          <w:rFonts w:ascii="Times New Roman" w:eastAsia="Times New Roman" w:hAnsi="Times New Roman" w:cs="Times New Roman"/>
+          <w:color w:val="333333"/>
           <w:sz w:val="20"/>
           <w:szCs w:val="20"/>
           <w:highlight w:val="white"/>
         </w:rPr>
+      </w:pPr>
+      <w:r>
+        <w:rPr>
+          <w:rFonts w:ascii="Times New Roman" w:eastAsia="Times New Roman" w:hAnsi="Times New Roman" w:cs="Times New Roman"/>
+          <w:color w:val="333333"/>
+          <w:sz w:val="20"/>
+          <w:szCs w:val="20"/>
+          <w:highlight w:val="white"/>
+        </w:rPr>
+        <w:t xml:space="preserve">The familiar 3D objects can be detected faster than their </w:t>
+      </w:r>
+      <w:r>
+        <w:rPr>
+          <w:rFonts w:ascii="Times New Roman" w:eastAsia="Times New Roman" w:hAnsi="Times New Roman" w:cs="Times New Roman"/>
+          <w:color w:val="0D0D0D" w:themeColor="text1" w:themeTint="F2"/>
+          <w:sz w:val="20"/>
+          <w:szCs w:val="20"/>
+          <w:highlight w:val="white"/>
+        </w:rPr>
+        <w:t xml:space="preserve">2D pictorial representations </w:t>
+      </w:r>
+      <w:r>
+        <w:rPr>
+          <w:rFonts w:ascii="Times New Roman" w:eastAsia="Times New Roman" w:hAnsi="Times New Roman" w:cs="Times New Roman"/>
+          <w:color w:val="0D0D0D" w:themeColor="text1" w:themeTint="F2"/>
+          <w:sz w:val="20"/>
+          <w:szCs w:val="20"/>
+          <w:highlight w:val="white"/>
+        </w:rPr>
+        <w:t>[20</w:t>
+      </w:r>
+      <w:r>
+        <w:rPr>
+          <w:rFonts w:ascii="Times New Roman" w:eastAsia="Times New Roman" w:hAnsi="Times New Roman" w:cs="Times New Roman"/>
+          <w:color w:val="0D0D0D" w:themeColor="text1" w:themeTint="F2"/>
+          <w:sz w:val="20"/>
+          <w:szCs w:val="20"/>
+          <w:highlight w:val="white"/>
+        </w:rPr>
+        <w:t>]</w:t>
+      </w:r>
+      <w:r>
+        <w:rPr>
+          <w:rFonts w:ascii="Times New Roman" w:eastAsia="Times New Roman" w:hAnsi="Times New Roman" w:cs="Times New Roman"/>
+          <w:color w:val="0D0D0D" w:themeColor="text1" w:themeTint="F2"/>
+          <w:sz w:val="20"/>
+          <w:szCs w:val="20"/>
+          <w:highlight w:val="white"/>
+        </w:rPr>
+        <w:t>.</w:t>
+      </w:r>
+      <w:r>
+        <w:rPr>
+          <w:rFonts w:ascii="Times New Roman" w:eastAsia="Times New Roman" w:hAnsi="Times New Roman" w:cs="Times New Roman"/>
+          <w:color w:val="0D0D0D" w:themeColor="text1" w:themeTint="F2"/>
+          <w:sz w:val="20"/>
+          <w:szCs w:val="20"/>
+          <w:highlight w:val="white"/>
+        </w:rPr>
         <w:t xml:space="preserve"> </w:t>
       </w:r>
       <w:r>
         <w:rPr>
           <w:rFonts w:ascii="Times New Roman" w:eastAsia="Times New Roman" w:hAnsi="Times New Roman" w:cs="Times New Roman"/>
-          <w:color w:val="323232"/>
-          <w:sz w:val="20"/>
-          <w:szCs w:val="20"/>
-        </w:rPr>
-        <w:t xml:space="preserve">motion tracking technology however, authors of the paper are focusing on the heads-up displays allowing </w:t>
-      </w:r>
-      <w:r>
-        <w:rPr>
-          <w:rFonts w:ascii="Times New Roman" w:eastAsia="Times New Roman" w:hAnsi="Times New Roman" w:cs="Times New Roman"/>
-          <w:color w:val="323232"/>
-          <w:sz w:val="20"/>
-          <w:szCs w:val="20"/>
-        </w:rPr>
-        <w:t xml:space="preserve">them </w:t>
-      </w:r>
-      <w:r>
-        <w:rPr>
-          <w:rFonts w:ascii="Times New Roman" w:eastAsia="Times New Roman" w:hAnsi="Times New Roman" w:cs="Times New Roman"/>
-          <w:color w:val="323232"/>
-          <w:sz w:val="20"/>
-          <w:szCs w:val="20"/>
-        </w:rPr>
-        <w:t xml:space="preserve">to assess the accuracy of the motion tracking they use, the quality of the displayed image (resolution, frame rate, viewing angle, and the number of inputs, the amount of mobility, and the freedom of movement. Other authors mentioned technologies and devices in charge of recording and tracking the user movements were the WiiMote, Wii MotionPlus and Wii Balance Board from Nintendo, Kinect from Microsoft and the PlayStation Move and Eye from Sony. All these devices use different technologies to achieve a similar goal, by means of video cameras, depth sensors, accelerometers, gyroscopes, pressure sensors, etc. Sometimes, games involving motion tracking are called active games, and the fact of playing these is often referred </w:t>
-      </w:r>
-      <w:r>
-        <w:rPr>
-          <w:rFonts w:ascii="Times New Roman" w:eastAsia="Times New Roman" w:hAnsi="Times New Roman" w:cs="Times New Roman"/>
-          <w:color w:val="323232"/>
-          <w:sz w:val="20"/>
-          <w:szCs w:val="20"/>
-        </w:rPr>
-        <w:t xml:space="preserve">to as exergaming, and to </w:t>
-      </w:r>
-      <w:r>
-        <w:rPr>
-          <w:rFonts w:ascii="Times New Roman" w:eastAsia="Times New Roman" w:hAnsi="Times New Roman" w:cs="Times New Roman"/>
-          <w:color w:val="323232"/>
-          <w:sz w:val="20"/>
-          <w:szCs w:val="20"/>
-        </w:rPr>
-        <w:t>date</w:t>
-      </w:r>
-      <w:r>
-        <w:rPr>
-          <w:rFonts w:ascii="Times New Roman" w:eastAsia="Times New Roman" w:hAnsi="Times New Roman" w:cs="Times New Roman"/>
-          <w:color w:val="323232"/>
-          <w:sz w:val="20"/>
-          <w:szCs w:val="20"/>
-        </w:rPr>
-        <w:t>,</w:t>
-      </w:r>
-      <w:r>
-        <w:rPr>
-          <w:rFonts w:ascii="Times New Roman" w:eastAsia="Times New Roman" w:hAnsi="Times New Roman" w:cs="Times New Roman"/>
-          <w:color w:val="323232"/>
-          <w:sz w:val="20"/>
-          <w:szCs w:val="20"/>
-        </w:rPr>
-        <w:t xml:space="preserve"> several research studies have been conducted to explore the advantages of this practice [17].</w:t>
-      </w:r>
-    </w:p>
-    <w:p>
-      <w:pPr>
-        <w:spacing w:line="240" w:lineRule="auto"/>
-        <w:jc w:val="both"/>
-        <w:rPr>
-          <w:rFonts w:ascii="Times New Roman" w:eastAsia="Times New Roman" w:hAnsi="Times New Roman" w:cs="Times New Roman"/>
-          <w:color w:val="323232"/>
-          <w:sz w:val="20"/>
-          <w:szCs w:val="20"/>
-        </w:rPr>
-      </w:pPr>
-      <w:r>
-        <w:rPr>
-          <w:rFonts w:ascii="Times New Roman" w:eastAsia="Times New Roman" w:hAnsi="Times New Roman" w:cs="Times New Roman"/>
-          <w:color w:val="323232"/>
+          <w:color w:val="333333"/>
           <w:sz w:val="20"/>
           <w:szCs w:val="20"/>
           <w:highlight w:val="white"/>
         </w:rPr>
-        <w:t>Real</w:t>
-      </w:r>
-      <w:r>
-        <w:rPr>
-          <w:rFonts w:ascii="Times New Roman" w:eastAsia="Times New Roman" w:hAnsi="Times New Roman" w:cs="Times New Roman"/>
-          <w:color w:val="323232"/>
-          <w:sz w:val="20"/>
-          <w:szCs w:val="20"/>
-        </w:rPr>
-        <w:t>-time motion tracking is a crucial issue for any AR/VR system, and there are different methods to realize the tracking performance. In marker-based motion tracking, the system needs to detect and identify the marker, and then calculate the relative pose of the observer. However, the marker need</w:t>
-      </w:r>
-      <w:r>
-        <w:rPr>
-          <w:rFonts w:ascii="Times New Roman" w:eastAsia="Times New Roman" w:hAnsi="Times New Roman" w:cs="Times New Roman"/>
-          <w:color w:val="323232"/>
-          <w:sz w:val="20"/>
-          <w:szCs w:val="20"/>
-        </w:rPr>
-        <w:t>s</w:t>
-      </w:r>
-      <w:r>
-        <w:rPr>
-          <w:rFonts w:ascii="Times New Roman" w:eastAsia="Times New Roman" w:hAnsi="Times New Roman" w:cs="Times New Roman"/>
-          <w:color w:val="323232"/>
-          <w:sz w:val="20"/>
-          <w:szCs w:val="20"/>
-        </w:rPr>
-        <w:t xml:space="preserve"> to be stuck on or near the object of interest in advance, and sometimes it is not possible to attach the marker to certain circumstances. In addition, the marker should remain visible during the mobile AR/VR process, and the tracking is inclined to become corrupt due to the marker being out of view. Similarly, the model-based method is another typical motion tracking method for mobile AR/VR. This tracking method uses a prior model of the environment to be tracked. Usually, this prior knowledge consists of 3D models or 2D templates of the real scene. Nevertheless, the extraction of a robust tracked prior model is not always available, especially in some unorganized natural scenes. With the cost of computer vision decreasing rapidly, the visual-based markerless approach turns out to be a more attractive alternative to perform</w:t>
-      </w:r>
-      <w:r>
-        <w:rPr>
-          <w:rFonts w:ascii="Times New Roman" w:eastAsia="Times New Roman" w:hAnsi="Times New Roman" w:cs="Times New Roman"/>
-          <w:color w:val="323232"/>
-          <w:sz w:val="20"/>
-          <w:szCs w:val="20"/>
-        </w:rPr>
-        <w:t>ing</w:t>
-      </w:r>
-      <w:r>
-        <w:rPr>
-          <w:rFonts w:ascii="Times New Roman" w:eastAsia="Times New Roman" w:hAnsi="Times New Roman" w:cs="Times New Roman"/>
-          <w:color w:val="323232"/>
-          <w:sz w:val="20"/>
-          <w:szCs w:val="20"/>
-        </w:rPr>
-        <w:t xml:space="preserve"> motion tracking [18].</w:t>
-      </w:r>
-    </w:p>
-    <w:p>
-      <w:pPr>
-        <w:spacing w:line="240" w:lineRule="auto"/>
-        <w:jc w:val="both"/>
-        <w:rPr>
-          <w:rFonts w:ascii="Times New Roman" w:eastAsia="Times New Roman" w:hAnsi="Times New Roman" w:cs="Times New Roman"/>
-          <w:color w:val="323232"/>
-          <w:sz w:val="20"/>
-          <w:szCs w:val="20"/>
-        </w:rPr>
-      </w:pPr>
-      <w:r>
-        <w:rPr>
-          <w:rFonts w:ascii="Times New Roman" w:eastAsia="Times New Roman" w:hAnsi="Times New Roman" w:cs="Times New Roman"/>
-          <w:color w:val="323232"/>
-          <w:sz w:val="20"/>
-          <w:szCs w:val="20"/>
-        </w:rPr>
-        <w:t>Motion tracking and localization devices are important building block</w:t>
-      </w:r>
-      <w:r>
-        <w:rPr>
-          <w:rFonts w:ascii="Times New Roman" w:eastAsia="Times New Roman" w:hAnsi="Times New Roman" w:cs="Times New Roman"/>
-          <w:color w:val="323232"/>
-          <w:sz w:val="20"/>
-          <w:szCs w:val="20"/>
-        </w:rPr>
-        <w:t>s</w:t>
-      </w:r>
-      <w:r>
-        <w:rPr>
-          <w:rFonts w:ascii="Times New Roman" w:eastAsia="Times New Roman" w:hAnsi="Times New Roman" w:cs="Times New Roman"/>
-          <w:color w:val="323232"/>
-          <w:sz w:val="20"/>
-          <w:szCs w:val="20"/>
-        </w:rPr>
-        <w:t xml:space="preserve"> of motion tracking systems in a virtual reality (VR) environment [19]. </w:t>
-      </w:r>
-    </w:p>
-    <w:p>
-      <w:pPr>
-        <w:spacing w:line="240" w:lineRule="auto"/>
-        <w:jc w:val="both"/>
-        <w:rPr>
-          <w:rFonts w:ascii="Times New Roman" w:eastAsia="Times New Roman" w:hAnsi="Times New Roman" w:cs="Times New Roman"/>
+        <w:t>The affordances might grant real objects h</w:t>
+      </w:r>
+      <w:r>
+        <w:rPr>
+          <w:rFonts w:ascii="Times New Roman" w:eastAsia="Times New Roman" w:hAnsi="Times New Roman" w:cs="Times New Roman"/>
+          <w:color w:val="333333"/>
           <w:sz w:val="20"/>
           <w:szCs w:val="20"/>
           <w:highlight w:val="white"/>
         </w:rPr>
-      </w:pPr>
+        <w:t>igher perceptual priority [21</w:t>
+      </w:r>
       <w:r>
         <w:rPr>
           <w:rFonts w:ascii="Times New Roman" w:eastAsia="Times New Roman" w:hAnsi="Times New Roman" w:cs="Times New Roman"/>
@@ -1134,31 +1264,29 @@
           <w:szCs w:val="20"/>
           <w:highlight w:val="white"/>
         </w:rPr>
-        <w:t xml:space="preserve">In the process of </w:t>
-      </w:r>
-      <w:r>
-        <w:rPr>
-          <w:rFonts w:ascii="Times New Roman" w:eastAsia="Times New Roman" w:hAnsi="Times New Roman" w:cs="Times New Roman"/>
+        <w:t xml:space="preserve">] however, </w:t>
+      </w:r>
+      <w:r>
+        <w:rPr>
+          <w:rFonts w:ascii="Times New Roman" w:eastAsia="Times New Roman" w:hAnsi="Times New Roman" w:cs="Times New Roman"/>
+          <w:color w:val="333333"/>
           <w:sz w:val="20"/>
           <w:szCs w:val="20"/>
           <w:highlight w:val="white"/>
         </w:rPr>
-        <w:t>evaluating</w:t>
-      </w:r>
-      <w:r>
-        <w:rPr>
-          <w:rFonts w:ascii="Times New Roman" w:eastAsia="Times New Roman" w:hAnsi="Times New Roman" w:cs="Times New Roman"/>
+        <w:t>3D objects are held to more strongly activate af</w:t>
+      </w:r>
+      <w:r>
+        <w:rPr>
+          <w:rFonts w:ascii="Times New Roman" w:eastAsia="Times New Roman" w:hAnsi="Times New Roman" w:cs="Times New Roman"/>
+          <w:color w:val="333333"/>
           <w:sz w:val="20"/>
           <w:szCs w:val="20"/>
           <w:highlight w:val="white"/>
         </w:rPr>
-        <w:t xml:space="preserve"> the usability of two-dimensional methods for rendering virtual reality content and the sense of presence created by replacing the rendered image with different views.</w:t>
-      </w:r>
-    </w:p>
-    <w:p>
-      <w:pPr>
-        <w:spacing w:line="240" w:lineRule="auto"/>
-        <w:jc w:val="both"/>
+        <w:t>fordances than 2D objects [22</w:t>
+      </w:r>
+      <w:r>
         <w:rPr>
           <w:rFonts w:ascii="Times New Roman" w:eastAsia="Times New Roman" w:hAnsi="Times New Roman" w:cs="Times New Roman"/>
           <w:color w:val="333333"/>
@@ -1166,7 +1294,8 @@
           <w:szCs w:val="20"/>
           <w:highlight w:val="white"/>
         </w:rPr>
-      </w:pPr>
+        <w:t>] and intact objects have more affordances than scrambled ones, i.e. specifi</w:t>
+      </w:r>
       <w:r>
         <w:rPr>
           <w:rFonts w:ascii="Times New Roman" w:eastAsia="Times New Roman" w:hAnsi="Times New Roman" w:cs="Times New Roman"/>
@@ -1175,172 +1304,52 @@
           <w:szCs w:val="20"/>
           <w:highlight w:val="white"/>
         </w:rPr>
-        <w:t xml:space="preserve">The familiar 3D objects can be detected faster than their </w:t>
-      </w:r>
-      <w:r>
-        <w:rPr>
-          <w:rFonts w:ascii="Times New Roman" w:eastAsia="Times New Roman" w:hAnsi="Times New Roman" w:cs="Times New Roman"/>
-          <w:color w:val="0D0D0D" w:themeColor="text1" w:themeTint="F2"/>
+        <w:t>cally, stable affordances [23</w:t>
+      </w:r>
+      <w:r>
+        <w:rPr>
+          <w:rFonts w:ascii="Times New Roman" w:eastAsia="Times New Roman" w:hAnsi="Times New Roman" w:cs="Times New Roman"/>
+          <w:color w:val="333333"/>
           <w:sz w:val="20"/>
           <w:szCs w:val="20"/>
           <w:highlight w:val="white"/>
         </w:rPr>
-        <w:t xml:space="preserve">2D pictorial representations </w:t>
-      </w:r>
-      <w:r>
-        <w:rPr>
-          <w:rFonts w:ascii="Times New Roman" w:eastAsia="Times New Roman" w:hAnsi="Times New Roman" w:cs="Times New Roman"/>
-          <w:color w:val="0D0D0D" w:themeColor="text1" w:themeTint="F2"/>
+        <w:t>], the finding that intact 3D objects, but not scrambled ones, were detected faster implies that affordances could have indeed mediated this effect.</w:t>
+      </w:r>
+    </w:p>
+    <w:p>
+      <w:pPr>
+        <w:spacing w:line="240" w:lineRule="auto"/>
+        <w:jc w:val="both"/>
+        <w:rPr>
+          <w:rFonts w:ascii="Times New Roman" w:eastAsia="Times New Roman" w:hAnsi="Times New Roman" w:cs="Times New Roman"/>
+          <w:color w:val="2E2E2E"/>
           <w:sz w:val="20"/>
           <w:szCs w:val="20"/>
           <w:highlight w:val="white"/>
         </w:rPr>
-        <w:t>[20</w:t>
-      </w:r>
-      <w:r>
-        <w:rPr>
-          <w:rFonts w:ascii="Times New Roman" w:eastAsia="Times New Roman" w:hAnsi="Times New Roman" w:cs="Times New Roman"/>
-          <w:color w:val="0D0D0D" w:themeColor="text1" w:themeTint="F2"/>
+      </w:pPr>
+      <w:r>
+        <w:rPr>
+          <w:rFonts w:ascii="Times New Roman" w:eastAsia="Times New Roman" w:hAnsi="Times New Roman" w:cs="Times New Roman"/>
+          <w:color w:val="333333"/>
           <w:sz w:val="20"/>
           <w:szCs w:val="20"/>
           <w:highlight w:val="white"/>
         </w:rPr>
-        <w:t>]</w:t>
-      </w:r>
-      <w:r>
-        <w:rPr>
-          <w:rFonts w:ascii="Times New Roman" w:eastAsia="Times New Roman" w:hAnsi="Times New Roman" w:cs="Times New Roman"/>
-          <w:color w:val="0D0D0D" w:themeColor="text1" w:themeTint="F2"/>
+        <w:t xml:space="preserve">However, </w:t>
+      </w:r>
+      <w:r>
+        <w:rPr>
+          <w:rFonts w:ascii="Times New Roman" w:eastAsia="Times New Roman" w:hAnsi="Times New Roman" w:cs="Times New Roman"/>
+          <w:color w:val="2E2E2E"/>
           <w:sz w:val="20"/>
           <w:szCs w:val="20"/>
           <w:highlight w:val="white"/>
         </w:rPr>
-        <w:t>.</w:t>
-      </w:r>
-      <w:r>
-        <w:rPr>
-          <w:rFonts w:ascii="Times New Roman" w:eastAsia="Times New Roman" w:hAnsi="Times New Roman" w:cs="Times New Roman"/>
-          <w:color w:val="0D0D0D" w:themeColor="text1" w:themeTint="F2"/>
-          <w:sz w:val="20"/>
-          <w:szCs w:val="20"/>
-          <w:highlight w:val="white"/>
-        </w:rPr>
-        <w:t xml:space="preserve"> </w:t>
-      </w:r>
-      <w:r>
-        <w:rPr>
-          <w:rFonts w:ascii="Times New Roman" w:eastAsia="Times New Roman" w:hAnsi="Times New Roman" w:cs="Times New Roman"/>
-          <w:color w:val="333333"/>
-          <w:sz w:val="20"/>
-          <w:szCs w:val="20"/>
-          <w:highlight w:val="white"/>
-        </w:rPr>
-        <w:t>The affordances might grant real objects h</w:t>
-      </w:r>
-      <w:r>
-        <w:rPr>
-          <w:rFonts w:ascii="Times New Roman" w:eastAsia="Times New Roman" w:hAnsi="Times New Roman" w:cs="Times New Roman"/>
-          <w:color w:val="333333"/>
-          <w:sz w:val="20"/>
-          <w:szCs w:val="20"/>
-          <w:highlight w:val="white"/>
-        </w:rPr>
-        <w:t>igher perceptual priority [21</w:t>
-      </w:r>
-      <w:r>
-        <w:rPr>
-          <w:rFonts w:ascii="Times New Roman" w:eastAsia="Times New Roman" w:hAnsi="Times New Roman" w:cs="Times New Roman"/>
-          <w:color w:val="333333"/>
-          <w:sz w:val="20"/>
-          <w:szCs w:val="20"/>
-          <w:highlight w:val="white"/>
-        </w:rPr>
-        <w:t xml:space="preserve">] however, </w:t>
-      </w:r>
-      <w:r>
-        <w:rPr>
-          <w:rFonts w:ascii="Times New Roman" w:eastAsia="Times New Roman" w:hAnsi="Times New Roman" w:cs="Times New Roman"/>
-          <w:color w:val="333333"/>
-          <w:sz w:val="20"/>
-          <w:szCs w:val="20"/>
-          <w:highlight w:val="white"/>
-        </w:rPr>
-        <w:t>3D objects are held to more strongly activate af</w:t>
-      </w:r>
-      <w:r>
-        <w:rPr>
-          <w:rFonts w:ascii="Times New Roman" w:eastAsia="Times New Roman" w:hAnsi="Times New Roman" w:cs="Times New Roman"/>
-          <w:color w:val="333333"/>
-          <w:sz w:val="20"/>
-          <w:szCs w:val="20"/>
-          <w:highlight w:val="white"/>
-        </w:rPr>
-        <w:t>fordances than 2D objects [22</w:t>
-      </w:r>
-      <w:r>
-        <w:rPr>
-          <w:rFonts w:ascii="Times New Roman" w:eastAsia="Times New Roman" w:hAnsi="Times New Roman" w:cs="Times New Roman"/>
-          <w:color w:val="333333"/>
-          <w:sz w:val="20"/>
-          <w:szCs w:val="20"/>
-          <w:highlight w:val="white"/>
-        </w:rPr>
-        <w:t>] and intact objects have more affordances than scrambled ones, i.e. specifi</w:t>
-      </w:r>
-      <w:r>
-        <w:rPr>
-          <w:rFonts w:ascii="Times New Roman" w:eastAsia="Times New Roman" w:hAnsi="Times New Roman" w:cs="Times New Roman"/>
-          <w:color w:val="333333"/>
-          <w:sz w:val="20"/>
-          <w:szCs w:val="20"/>
-          <w:highlight w:val="white"/>
-        </w:rPr>
-        <w:t>cally, stable affordances [23</w:t>
-      </w:r>
-      <w:r>
-        <w:rPr>
-          <w:rFonts w:ascii="Times New Roman" w:eastAsia="Times New Roman" w:hAnsi="Times New Roman" w:cs="Times New Roman"/>
-          <w:color w:val="333333"/>
-          <w:sz w:val="20"/>
-          <w:szCs w:val="20"/>
-          <w:highlight w:val="white"/>
-        </w:rPr>
-        <w:t>], the finding that intact 3D objects, but not scrambled ones, were detected faster implies that affordances could have indeed mediated this effect.</w:t>
-      </w:r>
-    </w:p>
-    <w:p>
-      <w:pPr>
-        <w:spacing w:line="240" w:lineRule="auto"/>
-        <w:jc w:val="both"/>
-        <w:rPr>
-          <w:rFonts w:ascii="Times New Roman" w:eastAsia="Times New Roman" w:hAnsi="Times New Roman" w:cs="Times New Roman"/>
-          <w:color w:val="2E2E2E"/>
-          <w:sz w:val="20"/>
-          <w:szCs w:val="20"/>
-          <w:highlight w:val="white"/>
-        </w:rPr>
-      </w:pPr>
-      <w:r>
-        <w:rPr>
-          <w:rFonts w:ascii="Times New Roman" w:eastAsia="Times New Roman" w:hAnsi="Times New Roman" w:cs="Times New Roman"/>
-          <w:color w:val="333333"/>
-          <w:sz w:val="20"/>
-          <w:szCs w:val="20"/>
-          <w:highlight w:val="white"/>
-        </w:rPr>
-        <w:t xml:space="preserve">However, </w:t>
-      </w:r>
-      <w:r>
-        <w:rPr>
-          <w:rFonts w:ascii="Times New Roman" w:eastAsia="Times New Roman" w:hAnsi="Times New Roman" w:cs="Times New Roman"/>
-          <w:color w:val="2E2E2E"/>
-          <w:sz w:val="20"/>
-          <w:szCs w:val="20"/>
-          <w:highlight w:val="white"/>
-        </w:rPr>
         <w:t xml:space="preserve">panoramic imaging has important implications in robotics, </w:t>
       </w:r>
-      <w:hyperlink r:id="rId11">
+      <w:hyperlink r:id="rId12">
         <w:r>
           <w:rPr>
             <w:rFonts w:ascii="Times New Roman" w:eastAsia="Times New Roman" w:hAnsi="Times New Roman" w:cs="Times New Roman"/>
@@ -1362,7 +1371,7 @@
         </w:rPr>
         <w:t xml:space="preserve"> and virtual reality in the design and development of 2D/3D panoramic image capturing systems, the advancement of auto-calibration, registration and corresponding techniques, </w:t>
       </w:r>
-      <w:hyperlink r:id="rId12">
+      <w:hyperlink r:id="rId13">
         <w:r>
           <w:rPr>
             <w:rFonts w:ascii="Times New Roman" w:eastAsia="Times New Roman" w:hAnsi="Times New Roman" w:cs="Times New Roman"/>
@@ -1384,7 +1393,7 @@
         </w:rPr>
         <w:t xml:space="preserve">, </w:t>
       </w:r>
-      <w:hyperlink r:id="rId13">
+      <w:hyperlink r:id="rId14">
         <w:r>
           <w:rPr>
             <w:rFonts w:ascii="Times New Roman" w:eastAsia="Times New Roman" w:hAnsi="Times New Roman" w:cs="Times New Roman"/>
@@ -1732,6 +1741,7 @@
           <w:szCs w:val="20"/>
           <w:highlight w:val="white"/>
         </w:rPr>
+        <w:lastRenderedPageBreak/>
         <w:t xml:space="preserve">By implementing </w:t>
       </w:r>
       <w:r>
@@ -2881,6 +2891,7 @@
           <w:sz w:val="20"/>
           <w:szCs w:val="20"/>
         </w:rPr>
+        <w:lastRenderedPageBreak/>
         <w:t>And if the frame rate is 60 frames per second, you will need:</w:t>
       </w:r>
     </w:p>
@@ -3654,7 +3665,7 @@
           <w:lang w:val="en-US"/>
         </w:rPr>
         <w:drawing>
-          <wp:inline distT="0" distB="0" distL="0" distR="0">
+          <wp:inline distT="0" distB="0" distL="0" distR="0" wp14:anchorId="07C9F2BC" wp14:editId="6971C580">
             <wp:extent cx="2449002" cy="2098180"/>
             <wp:effectExtent l="0" t="0" r="0" b="0"/>
             <wp:docPr id="58" name="image18.png"/>
@@ -3667,7 +3678,7 @@
                     <pic:cNvPicPr preferRelativeResize="0"/>
                   </pic:nvPicPr>
                   <pic:blipFill>
-                    <a:blip r:embed="rId14"/>
+                    <a:blip r:embed="rId15"/>
                     <a:srcRect/>
                     <a:stretch>
                       <a:fillRect/>
@@ -3968,7 +3979,16 @@
           <w:sz w:val="20"/>
           <w:szCs w:val="20"/>
         </w:rPr>
-        <w:t xml:space="preserve"> significantly. In order not to overload the system, the number of preview positions, the distances between them and the number of positions each of them can reach must be optimised. Optimisation can be achieved by reducing the number of transformations or the bandwidth. If we reduce the number of transformations, we reduce the possibilities of movement, so that engagement suffers, but not image quality. If we want to keep a wide range of movement, it is worth reducing the bit rate, but this can lead to artefacts in the transformations and a drop in image quality, and thus in inclusiveness.</w:t>
+        <w:t xml:space="preserve"> significantly. In order not to overload the system, the number of preview positions, the distances between them and the number of positions each of them can reach must be optimised. Optimisation can be achieved by reducing the number of transformations or the bandwidth. If we reduce the number of transformations, we reduce the possibilities of movement, so that engagement suffers, but not image quality. If we want to keep a wide range of movement, it is </w:t>
+      </w:r>
+      <w:r>
+        <w:rPr>
+          <w:rFonts w:ascii="Times New Roman" w:eastAsia="Times New Roman" w:hAnsi="Times New Roman" w:cs="Times New Roman"/>
+          <w:sz w:val="20"/>
+          <w:szCs w:val="20"/>
+        </w:rPr>
+        <w:lastRenderedPageBreak/>
+        <w:t>worth reducing the bit rate, but this can lead to artefacts in the transformations and a drop in image quality, and thus in inclusiveness.</w:t>
       </w:r>
     </w:p>
     <w:p>
@@ -4237,7 +4257,7 @@
           <w:lang w:val="en-US"/>
         </w:rPr>
         <w:drawing>
-          <wp:anchor distT="0" distB="0" distL="114300" distR="114300" simplePos="0" relativeHeight="251658240" behindDoc="0" locked="0" layoutInCell="1" hidden="0" allowOverlap="1" wp14:editId="702BD0F3">
+          <wp:anchor distT="0" distB="0" distL="114300" distR="114300" simplePos="0" relativeHeight="251655168" behindDoc="0" locked="0" layoutInCell="1" hidden="0" allowOverlap="1" wp14:anchorId="4CB2A9F9" wp14:editId="3A8B8605">
             <wp:simplePos x="0" y="0"/>
             <wp:positionH relativeFrom="column">
               <wp:posOffset>971550</wp:posOffset>
@@ -4258,7 +4278,7 @@
                     <pic:cNvPicPr preferRelativeResize="0"/>
                   </pic:nvPicPr>
                   <pic:blipFill>
-                    <a:blip r:embed="rId15">
+                    <a:blip r:embed="rId16">
                       <a:extLst>
                         <a:ext uri="{28A0092B-C50C-407E-A947-70E740481C1C}">
                           <a14:useLocalDpi xmlns:a14="http://schemas.microsoft.com/office/drawing/2010/main" val="0"/>
@@ -4468,7 +4488,7 @@
         <mc:AlternateContent>
           <mc:Choice Requires="wps">
             <w:drawing>
-              <wp:anchor distT="0" distB="0" distL="114300" distR="114300" simplePos="0" relativeHeight="251659264" behindDoc="0" locked="0" layoutInCell="1" hidden="0" allowOverlap="1">
+              <wp:anchor distT="0" distB="0" distL="114300" distR="114300" simplePos="0" relativeHeight="251656192" behindDoc="0" locked="0" layoutInCell="1" hidden="0" allowOverlap="1" wp14:anchorId="7D2F9390" wp14:editId="15A15392">
                 <wp:simplePos x="0" y="0"/>
                 <wp:positionH relativeFrom="column">
                   <wp:posOffset>723900</wp:posOffset>
@@ -4530,7 +4550,7 @@
           </mc:Choice>
           <mc:Fallback>
             <w:pict>
-              <v:rect id="Rectangle 55" o:spid="_x0000_s1026" style="position:absolute;left:0;text-align:left;margin-left:57pt;margin-top:215pt;width:328.8pt;height:1pt;z-index:251659264;visibility:visible;mso-wrap-style:square;mso-wrap-distance-left:9pt;mso-wrap-distance-top:0;mso-wrap-distance-right:9pt;mso-wrap-distance-bottom:0;mso-position-horizontal:absolute;mso-position-horizontal-relative:text;mso-position-vertical:absolute;mso-position-vertical-relative:text;v-text-anchor:top" o:gfxdata="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" stroked="f">
+              <v:rect w14:anchorId="7D2F9390" id="Rectangle 55" o:spid="_x0000_s1026" style="position:absolute;left:0;text-align:left;margin-left:57pt;margin-top:215pt;width:328.8pt;height:1pt;z-index:251656192;visibility:visible;mso-wrap-style:square;mso-wrap-distance-left:9pt;mso-wrap-distance-top:0;mso-wrap-distance-right:9pt;mso-wrap-distance-bottom:0;mso-position-horizontal:absolute;mso-position-horizontal-relative:text;mso-position-vertical:absolute;mso-position-vertical-relative:text;v-text-anchor:top" o:gfxdata="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" stroked="f">
                 <v:textbox inset="0,0,0,0">
                   <w:txbxContent>
                     <w:p>
@@ -4666,8 +4686,9 @@
           <w:szCs w:val="20"/>
           <w:lang w:val="en-US"/>
         </w:rPr>
+        <w:lastRenderedPageBreak/>
         <w:drawing>
-          <wp:inline distT="0" distB="0" distL="0" distR="0" wp14:editId="795862DA">
+          <wp:inline distT="0" distB="0" distL="0" distR="0" wp14:anchorId="3058BF64" wp14:editId="690FD523">
             <wp:extent cx="4629150" cy="2491862"/>
             <wp:effectExtent l="0" t="0" r="0" b="3810"/>
             <wp:docPr id="76" name="image22.png"/>
@@ -4680,7 +4701,7 @@
                     <pic:cNvPicPr preferRelativeResize="0"/>
                   </pic:nvPicPr>
                   <pic:blipFill>
-                    <a:blip r:embed="rId16">
+                    <a:blip r:embed="rId17">
                       <a:extLst>
                         <a:ext uri="{28A0092B-C50C-407E-A947-70E740481C1C}">
                           <a14:useLocalDpi xmlns:a14="http://schemas.microsoft.com/office/drawing/2010/main" val="0"/>
@@ -4973,7 +4994,7 @@
         <mc:AlternateContent>
           <mc:Choice Requires="wps">
             <w:drawing>
-              <wp:anchor distT="0" distB="0" distL="114300" distR="114300" simplePos="0" relativeHeight="251661312" behindDoc="0" locked="0" layoutInCell="1" hidden="0" allowOverlap="1" wp14:editId="6131E736">
+              <wp:anchor distT="0" distB="0" distL="114300" distR="114300" simplePos="0" relativeHeight="251658240" behindDoc="0" locked="0" layoutInCell="1" hidden="0" allowOverlap="1" wp14:anchorId="57B32383" wp14:editId="1F709C66">
                 <wp:simplePos x="0" y="0"/>
                 <wp:positionH relativeFrom="column">
                   <wp:posOffset>1</wp:posOffset>
@@ -5020,7 +5041,16 @@
                                 <w:color w:val="000000"/>
                                 <w:sz w:val="28"/>
                               </w:rPr>
-                              <w:t xml:space="preserve">Figure  STYLEREF 1 \s . SEQ Pav. \* ARABIC \s 1 6: </w:t>
+                              <w:t xml:space="preserve">Figure  </w:t>
+                            </w:r>
+                            <w:r>
+                              <w:rPr>
+                                <w:rFonts w:ascii="Times New Roman" w:eastAsia="Times New Roman" w:hAnsi="Times New Roman" w:cs="Times New Roman"/>
+                                <w:b/>
+                                <w:color w:val="000000"/>
+                                <w:sz w:val="28"/>
+                              </w:rPr>
+                              <w:t xml:space="preserve">STYLEREF 1 \s . SEQ Pav. \* ARABIC \s 1 6: </w:t>
                             </w:r>
                             <w:r>
                               <w:rPr>
@@ -5044,7 +5074,7 @@
           </mc:Choice>
           <mc:Fallback>
             <w:pict>
-              <v:rect id="Rectangle 54" o:spid="_x0000_s1027" style="position:absolute;left:0;text-align:left;margin-left:0;margin-top:177pt;width:472.8pt;height:1pt;z-index:251661312;visibility:visible;mso-wrap-style:square;mso-wrap-distance-left:9pt;mso-wrap-distance-top:0;mso-wrap-distance-right:9pt;mso-wrap-distance-bottom:0;mso-position-horizontal:absolute;mso-position-horizontal-relative:text;mso-position-vertical:absolute;mso-position-vertical-relative:text;v-text-anchor:top" o:gfxdata="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" stroked="f">
+              <v:rect w14:anchorId="57B32383" id="Rectangle 54" o:spid="_x0000_s1027" style="position:absolute;left:0;text-align:left;margin-left:0;margin-top:177pt;width:472.8pt;height:1pt;z-index:251658240;visibility:visible;mso-wrap-style:square;mso-wrap-distance-left:9pt;mso-wrap-distance-top:0;mso-wrap-distance-right:9pt;mso-wrap-distance-bottom:0;mso-position-horizontal:absolute;mso-position-horizontal-relative:text;mso-position-vertical:absolute;mso-position-vertical-relative:text;v-text-anchor:top" o:gfxdata="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" stroked="f">
                 <v:textbox inset="0,0,0,0">
                   <w:txbxContent>
                     <w:p>
@@ -5060,7 +5090,16 @@
                           <w:color w:val="000000"/>
                           <w:sz w:val="28"/>
                         </w:rPr>
-                        <w:t xml:space="preserve">Figure  STYLEREF 1 \s . SEQ Pav. \* ARABIC \s 1 6: </w:t>
+                        <w:t xml:space="preserve">Figure  </w:t>
+                      </w:r>
+                      <w:r>
+                        <w:rPr>
+                          <w:rFonts w:ascii="Times New Roman" w:eastAsia="Times New Roman" w:hAnsi="Times New Roman" w:cs="Times New Roman"/>
+                          <w:b/>
+                          <w:color w:val="000000"/>
+                          <w:sz w:val="28"/>
+                        </w:rPr>
+                        <w:t xml:space="preserve">STYLEREF 1 \s . SEQ Pav. \* ARABIC \s 1 6: </w:t>
                       </w:r>
                       <w:r>
                         <w:rPr>
@@ -5099,7 +5138,7 @@
           <w:lang w:val="en-US"/>
         </w:rPr>
         <w:drawing>
-          <wp:anchor distT="0" distB="0" distL="114300" distR="114300" simplePos="0" relativeHeight="251660288" behindDoc="0" locked="0" layoutInCell="1" hidden="0" allowOverlap="1" wp14:editId="5CAB4CAA">
+          <wp:anchor distT="0" distB="0" distL="114300" distR="114300" simplePos="0" relativeHeight="251657216" behindDoc="0" locked="0" layoutInCell="1" hidden="0" allowOverlap="1" wp14:anchorId="0E663DAC" wp14:editId="3E2CB21F">
             <wp:simplePos x="0" y="0"/>
             <wp:positionH relativeFrom="margin">
               <wp:align>left</wp:align>
@@ -5120,7 +5159,7 @@
                     <pic:cNvPicPr preferRelativeResize="0"/>
                   </pic:nvPicPr>
                   <pic:blipFill>
-                    <a:blip r:embed="rId17"/>
+                    <a:blip r:embed="rId18"/>
                     <a:srcRect/>
                     <a:stretch>
                       <a:fillRect/>
@@ -5339,8 +5378,9 @@
           <w:szCs w:val="20"/>
           <w:lang w:val="en-US"/>
         </w:rPr>
+        <w:lastRenderedPageBreak/>
         <w:drawing>
-          <wp:inline distT="0" distB="0" distL="0" distR="0" wp14:editId="040CDD0B">
+          <wp:inline distT="0" distB="0" distL="0" distR="0" wp14:anchorId="0358A43D" wp14:editId="53BA2A86">
             <wp:extent cx="4935744" cy="2581275"/>
             <wp:effectExtent l="0" t="0" r="0" b="0"/>
             <wp:docPr id="72" name="image15.png"/>
@@ -5353,7 +5393,7 @@
                     <pic:cNvPicPr preferRelativeResize="0"/>
                   </pic:nvPicPr>
                   <pic:blipFill>
-                    <a:blip r:embed="rId18">
+                    <a:blip r:embed="rId19">
                       <a:extLst>
                         <a:ext uri="{28A0092B-C50C-407E-A947-70E740481C1C}">
                           <a14:useLocalDpi xmlns:a14="http://schemas.microsoft.com/office/drawing/2010/main" val="0"/>
@@ -5526,7 +5566,7 @@
           <w:lang w:val="en-US"/>
         </w:rPr>
         <w:drawing>
-          <wp:inline distT="0" distB="0" distL="0" distR="0" wp14:editId="1A17F8AF">
+          <wp:inline distT="0" distB="0" distL="0" distR="0" wp14:anchorId="7AA166D6" wp14:editId="27FE39A9">
             <wp:extent cx="4567736" cy="2667000"/>
             <wp:effectExtent l="0" t="0" r="4445" b="0"/>
             <wp:docPr id="65" name="image3.png"/>
@@ -5539,7 +5579,7 @@
                     <pic:cNvPicPr preferRelativeResize="0"/>
                   </pic:nvPicPr>
                   <pic:blipFill>
-                    <a:blip r:embed="rId19">
+                    <a:blip r:embed="rId20">
                       <a:extLst>
                         <a:ext uri="{28A0092B-C50C-407E-A947-70E740481C1C}">
                           <a14:useLocalDpi xmlns:a14="http://schemas.microsoft.com/office/drawing/2010/main" val="0"/>
@@ -5761,7 +5801,16 @@
           <w:sz w:val="20"/>
           <w:szCs w:val="20"/>
         </w:rPr>
-        <w:t xml:space="preserve"> carried out allowing a group of subjects to test and then evaluate the proposed method of rendering virtual reality content with conventional methods, comparing the usability of the content, the sense of presence, the adverse physiological effects and the impact on the performance of the rendering equipment. For this purpose, software implementing conventional methods for rendering and navigating three-dimensional and two-dimensional content, as well as a new proposed method, are used.</w:t>
+        <w:t xml:space="preserve"> carried out allowing a group of subjects to test and then evaluate the proposed method of rendering virtual reality content with conventional methods, comparing the usability of the content, the sense of presence, the adverse physiological effects and the impact on the performance </w:t>
+      </w:r>
+      <w:r>
+        <w:rPr>
+          <w:rFonts w:ascii="Times New Roman" w:eastAsia="Times New Roman" w:hAnsi="Times New Roman" w:cs="Times New Roman"/>
+          <w:sz w:val="20"/>
+          <w:szCs w:val="20"/>
+        </w:rPr>
+        <w:lastRenderedPageBreak/>
+        <w:t>of the rendering equipment. For this purpose, software implementing conventional methods for rendering and navigating three-dimensional and two-dimensional content, as well as a new proposed method, are used.</w:t>
       </w:r>
     </w:p>
     <w:p>
@@ -6403,23 +6452,14 @@
         </w:rPr>
         <w:t xml:space="preserve">The aim of the </w:t>
       </w:r>
-      <w:commentRangeStart w:id="14"/>
-      <w:r>
-        <w:rPr>
-          <w:rFonts w:ascii="Times New Roman" w:eastAsia="Times New Roman" w:hAnsi="Times New Roman" w:cs="Times New Roman"/>
-          <w:color w:val="FF0000"/>
+      <w:r>
+        <w:rPr>
+          <w:rFonts w:ascii="Times New Roman" w:eastAsia="Times New Roman" w:hAnsi="Times New Roman" w:cs="Times New Roman"/>
           <w:sz w:val="20"/>
           <w:szCs w:val="20"/>
           <w:highlight w:val="white"/>
         </w:rPr>
         <w:t xml:space="preserve">study </w:t>
-      </w:r>
-      <w:commentRangeEnd w:id="14"/>
-      <w:r>
-        <w:rPr>
-          <w:rStyle w:val="CommentReference"/>
-        </w:rPr>
-        <w:commentReference w:id="14"/>
       </w:r>
       <w:r>
         <w:rPr>
@@ -6605,8 +6645,9 @@
                 <w:szCs w:val="20"/>
                 <w:lang w:val="en-US"/>
               </w:rPr>
+              <w:lastRenderedPageBreak/>
               <w:drawing>
-                <wp:inline distT="114300" distB="114300" distL="114300" distR="114300" wp14:editId="095B8E2A">
+                <wp:inline distT="114300" distB="114300" distL="114300" distR="114300" wp14:anchorId="1CF3262B" wp14:editId="5EF6E035">
                   <wp:extent cx="3034146" cy="2386940"/>
                   <wp:effectExtent l="0" t="0" r="0" b="0"/>
                   <wp:docPr id="57" name="image13.png"/>
@@ -6619,7 +6660,7 @@
                           <pic:cNvPicPr preferRelativeResize="0"/>
                         </pic:nvPicPr>
                         <pic:blipFill>
-                          <a:blip r:embed="rId20"/>
+                          <a:blip r:embed="rId21"/>
                           <a:srcRect/>
                           <a:stretch>
                             <a:fillRect/>
@@ -6884,7 +6925,7 @@
           <w:lang w:val="en-US"/>
         </w:rPr>
         <w:drawing>
-          <wp:inline distT="114300" distB="114300" distL="114300" distR="114300" wp14:editId="7B629ACA">
+          <wp:inline distT="114300" distB="114300" distL="114300" distR="114300" wp14:anchorId="370BEE01" wp14:editId="40044CF6">
             <wp:extent cx="3549815" cy="2344783"/>
             <wp:effectExtent l="0" t="0" r="0" b="0"/>
             <wp:docPr id="60" name="image5.png"/>
@@ -6897,7 +6938,7 @@
                     <pic:cNvPicPr preferRelativeResize="0"/>
                   </pic:nvPicPr>
                   <pic:blipFill>
-                    <a:blip r:embed="rId21"/>
+                    <a:blip r:embed="rId22"/>
                     <a:srcRect/>
                     <a:stretch>
                       <a:fillRect/>
@@ -7147,6 +7188,7 @@
                 <w:sz w:val="20"/>
                 <w:szCs w:val="20"/>
               </w:rPr>
+              <w:lastRenderedPageBreak/>
               <w:t xml:space="preserve"> </w:t>
             </w:r>
           </w:p>
@@ -8144,6 +8186,1159 @@
         </w:rPr>
         <w:t>).</w:t>
       </w:r>
+    </w:p>
+    <w:p>
+      <w:pPr>
+        <w:spacing w:line="240" w:lineRule="auto"/>
+        <w:jc w:val="both"/>
+        <w:rPr>
+          <w:rFonts w:ascii="Times New Roman" w:eastAsia="Times New Roman" w:hAnsi="Times New Roman" w:cs="Times New Roman"/>
+          <w:sz w:val="20"/>
+          <w:szCs w:val="20"/>
+        </w:rPr>
+      </w:pPr>
+    </w:p>
+    <w:p>
+      <w:pPr>
+        <w:spacing w:line="240" w:lineRule="auto"/>
+        <w:jc w:val="both"/>
+        <w:rPr>
+          <w:rFonts w:ascii="Times New Roman" w:eastAsia="Times New Roman" w:hAnsi="Times New Roman" w:cs="Times New Roman"/>
+          <w:sz w:val="20"/>
+          <w:szCs w:val="20"/>
+        </w:rPr>
+      </w:pPr>
+      <w:r>
+        <w:rPr>
+          <w:rFonts w:ascii="Times New Roman" w:eastAsia="Times New Roman" w:hAnsi="Times New Roman" w:cs="Times New Roman"/>
+          <w:noProof/>
+          <w:sz w:val="20"/>
+          <w:szCs w:val="20"/>
+        </w:rPr>
+        <mc:AlternateContent>
+          <mc:Choice Requires="wpg">
+            <w:drawing>
+              <wp:anchor distT="0" distB="0" distL="114300" distR="114300" simplePos="0" relativeHeight="251677696" behindDoc="0" locked="0" layoutInCell="1" allowOverlap="1" wp14:anchorId="366ED681" wp14:editId="209EE38B">
+                <wp:simplePos x="0" y="0"/>
+                <wp:positionH relativeFrom="column">
+                  <wp:posOffset>1073150</wp:posOffset>
+                </wp:positionH>
+                <wp:positionV relativeFrom="paragraph">
+                  <wp:posOffset>6350</wp:posOffset>
+                </wp:positionV>
+                <wp:extent cx="3473450" cy="3288030"/>
+                <wp:effectExtent l="0" t="0" r="0" b="7620"/>
+                <wp:wrapSquare wrapText="bothSides"/>
+                <wp:docPr id="19" name="Group 19"/>
+                <wp:cNvGraphicFramePr/>
+                <a:graphic xmlns:a="http://schemas.openxmlformats.org/drawingml/2006/main">
+                  <a:graphicData uri="http://schemas.microsoft.com/office/word/2010/wordprocessingGroup">
+                    <wpg:wgp>
+                      <wpg:cNvGrpSpPr/>
+                      <wpg:grpSpPr>
+                        <a:xfrm>
+                          <a:off x="0" y="0"/>
+                          <a:ext cx="3473450" cy="3288030"/>
+                          <a:chOff x="0" y="0"/>
+                          <a:chExt cx="3473450" cy="3288030"/>
+                        </a:xfrm>
+                      </wpg:grpSpPr>
+                      <wps:wsp>
+                        <wps:cNvPr id="217" name="Text Box 2"/>
+                        <wps:cNvSpPr txBox="1">
+                          <a:spLocks noChangeArrowheads="1"/>
+                        </wps:cNvSpPr>
+                        <wps:spPr bwMode="auto">
+                          <a:xfrm>
+                            <a:off x="1543050" y="3003550"/>
+                            <a:ext cx="533400" cy="284480"/>
+                          </a:xfrm>
+                          <a:prstGeom prst="rect">
+                            <a:avLst/>
+                          </a:prstGeom>
+                          <a:ln>
+                            <a:noFill/>
+                            <a:headEnd/>
+                            <a:tailEnd/>
+                          </a:ln>
+                        </wps:spPr>
+                        <wps:style>
+                          <a:lnRef idx="2">
+                            <a:schemeClr val="dk1"/>
+                          </a:lnRef>
+                          <a:fillRef idx="1">
+                            <a:schemeClr val="lt1"/>
+                          </a:fillRef>
+                          <a:effectRef idx="0">
+                            <a:schemeClr val="dk1"/>
+                          </a:effectRef>
+                          <a:fontRef idx="minor">
+                            <a:schemeClr val="dk1"/>
+                          </a:fontRef>
+                        </wps:style>
+                        <wps:txbx>
+                          <w:txbxContent>
+                            <w:p>
+                              <w:pPr>
+                                <w:jc w:val="center"/>
+                                <w:rPr>
+                                  <w:rFonts w:ascii="Times New Roman" w:hAnsi="Times New Roman" w:cs="Times New Roman"/>
+                                  <w:sz w:val="20"/>
+                                  <w:szCs w:val="20"/>
+                                  <w14:textOutline w14:w="9525" w14:cap="rnd" w14:cmpd="sng" w14:algn="ctr">
+                                    <w14:noFill/>
+                                    <w14:prstDash w14:val="solid"/>
+                                    <w14:bevel/>
+                                  </w14:textOutline>
+                                </w:rPr>
+                              </w:pPr>
+                              <w:r>
+                                <w:rPr>
+                                  <w:rFonts w:ascii="Times New Roman" w:hAnsi="Times New Roman" w:cs="Times New Roman"/>
+                                  <w:sz w:val="20"/>
+                                  <w:szCs w:val="20"/>
+                                  <w14:textOutline w14:w="9525" w14:cap="rnd" w14:cmpd="sng" w14:algn="ctr">
+                                    <w14:noFill/>
+                                    <w14:prstDash w14:val="solid"/>
+                                    <w14:bevel/>
+                                  </w14:textOutline>
+                                </w:rPr>
+                                <w:t>2 m.</w:t>
+                              </w:r>
+                            </w:p>
+                          </w:txbxContent>
+                        </wps:txbx>
+                        <wps:bodyPr rot="0" vert="horz" wrap="square" lIns="91440" tIns="45720" rIns="91440" bIns="45720" anchor="t" anchorCtr="0">
+                          <a:spAutoFit/>
+                        </wps:bodyPr>
+                      </wps:wsp>
+                      <wps:wsp>
+                        <wps:cNvPr id="11" name="Text Box 2"/>
+                        <wps:cNvSpPr txBox="1">
+                          <a:spLocks noChangeArrowheads="1"/>
+                        </wps:cNvSpPr>
+                        <wps:spPr bwMode="auto">
+                          <a:xfrm>
+                            <a:off x="0" y="1562100"/>
+                            <a:ext cx="533400" cy="284480"/>
+                          </a:xfrm>
+                          <a:prstGeom prst="rect">
+                            <a:avLst/>
+                          </a:prstGeom>
+                          <a:ln>
+                            <a:noFill/>
+                            <a:headEnd/>
+                            <a:tailEnd/>
+                          </a:ln>
+                        </wps:spPr>
+                        <wps:style>
+                          <a:lnRef idx="2">
+                            <a:schemeClr val="dk1"/>
+                          </a:lnRef>
+                          <a:fillRef idx="1">
+                            <a:schemeClr val="lt1"/>
+                          </a:fillRef>
+                          <a:effectRef idx="0">
+                            <a:schemeClr val="dk1"/>
+                          </a:effectRef>
+                          <a:fontRef idx="minor">
+                            <a:schemeClr val="dk1"/>
+                          </a:fontRef>
+                        </wps:style>
+                        <wps:txbx>
+                          <w:txbxContent>
+                            <w:p>
+                              <w:pPr>
+                                <w:jc w:val="center"/>
+                                <w:rPr>
+                                  <w:rFonts w:ascii="Times New Roman" w:hAnsi="Times New Roman" w:cs="Times New Roman"/>
+                                  <w:sz w:val="20"/>
+                                  <w:szCs w:val="20"/>
+                                  <w14:textOutline w14:w="9525" w14:cap="rnd" w14:cmpd="sng" w14:algn="ctr">
+                                    <w14:noFill/>
+                                    <w14:prstDash w14:val="solid"/>
+                                    <w14:bevel/>
+                                  </w14:textOutline>
+                                </w:rPr>
+                              </w:pPr>
+                              <w:r>
+                                <w:rPr>
+                                  <w:rFonts w:ascii="Times New Roman" w:hAnsi="Times New Roman" w:cs="Times New Roman"/>
+                                  <w:sz w:val="20"/>
+                                  <w:szCs w:val="20"/>
+                                  <w14:textOutline w14:w="9525" w14:cap="rnd" w14:cmpd="sng" w14:algn="ctr">
+                                    <w14:noFill/>
+                                    <w14:prstDash w14:val="solid"/>
+                                    <w14:bevel/>
+                                  </w14:textOutline>
+                                </w:rPr>
+                                <w:t>2 m.</w:t>
+                              </w:r>
+                            </w:p>
+                          </w:txbxContent>
+                        </wps:txbx>
+                        <wps:bodyPr rot="0" vert="horz" wrap="square" lIns="91440" tIns="45720" rIns="91440" bIns="45720" anchor="t" anchorCtr="0">
+                          <a:spAutoFit/>
+                        </wps:bodyPr>
+                      </wps:wsp>
+                      <wps:wsp>
+                        <wps:cNvPr id="2" name="Oval 2"/>
+                        <wps:cNvSpPr/>
+                        <wps:spPr>
+                          <a:xfrm>
+                            <a:off x="933450" y="850900"/>
+                            <a:ext cx="1733550" cy="1714500"/>
+                          </a:xfrm>
+                          <a:prstGeom prst="ellipse">
+                            <a:avLst/>
+                          </a:prstGeom>
+                          <a:ln w="12700">
+                            <a:prstDash val="sysDash"/>
+                          </a:ln>
+                        </wps:spPr>
+                        <wps:style>
+                          <a:lnRef idx="2">
+                            <a:schemeClr val="dk1"/>
+                          </a:lnRef>
+                          <a:fillRef idx="1">
+                            <a:schemeClr val="lt1"/>
+                          </a:fillRef>
+                          <a:effectRef idx="0">
+                            <a:schemeClr val="dk1"/>
+                          </a:effectRef>
+                          <a:fontRef idx="minor">
+                            <a:schemeClr val="dk1"/>
+                          </a:fontRef>
+                        </wps:style>
+                        <wps:bodyPr rot="0" spcFirstLastPara="0" vertOverflow="overflow" horzOverflow="overflow" vert="horz" wrap="square" lIns="91440" tIns="45720" rIns="91440" bIns="45720" numCol="1" spcCol="0" rtlCol="0" fromWordArt="0" anchor="ctr" anchorCtr="0" forceAA="0" compatLnSpc="1">
+                          <a:prstTxWarp prst="textNoShape">
+                            <a:avLst/>
+                          </a:prstTxWarp>
+                          <a:noAutofit/>
+                        </wps:bodyPr>
+                      </wps:wsp>
+                      <wpg:grpSp>
+                        <wpg:cNvPr id="6" name="Group 6"/>
+                        <wpg:cNvGrpSpPr/>
+                        <wpg:grpSpPr>
+                          <a:xfrm>
+                            <a:off x="469900" y="850900"/>
+                            <a:ext cx="1314450" cy="1720850"/>
+                            <a:chOff x="0" y="0"/>
+                            <a:chExt cx="1314450" cy="1720850"/>
+                          </a:xfrm>
+                        </wpg:grpSpPr>
+                        <wps:wsp>
+                          <wps:cNvPr id="3" name="Straight Connector 3"/>
+                          <wps:cNvCnPr/>
+                          <wps:spPr>
+                            <a:xfrm flipV="1">
+                              <a:off x="234950" y="0"/>
+                              <a:ext cx="1079500" cy="6350"/>
+                            </a:xfrm>
+                            <a:prstGeom prst="line">
+                              <a:avLst/>
+                            </a:prstGeom>
+                            <a:ln>
+                              <a:prstDash val="sysDot"/>
+                            </a:ln>
+                          </wps:spPr>
+                          <wps:style>
+                            <a:lnRef idx="1">
+                              <a:schemeClr val="dk1"/>
+                            </a:lnRef>
+                            <a:fillRef idx="0">
+                              <a:schemeClr val="dk1"/>
+                            </a:fillRef>
+                            <a:effectRef idx="0">
+                              <a:schemeClr val="dk1"/>
+                            </a:effectRef>
+                            <a:fontRef idx="minor">
+                              <a:schemeClr val="tx1"/>
+                            </a:fontRef>
+                          </wps:style>
+                          <wps:bodyPr/>
+                        </wps:wsp>
+                        <wps:wsp>
+                          <wps:cNvPr id="4" name="Straight Connector 4"/>
+                          <wps:cNvCnPr/>
+                          <wps:spPr>
+                            <a:xfrm flipV="1">
+                              <a:off x="228600" y="1714500"/>
+                              <a:ext cx="1079500" cy="6350"/>
+                            </a:xfrm>
+                            <a:prstGeom prst="line">
+                              <a:avLst/>
+                            </a:prstGeom>
+                            <a:ln>
+                              <a:prstDash val="sysDot"/>
+                            </a:ln>
+                          </wps:spPr>
+                          <wps:style>
+                            <a:lnRef idx="1">
+                              <a:schemeClr val="dk1"/>
+                            </a:lnRef>
+                            <a:fillRef idx="0">
+                              <a:schemeClr val="dk1"/>
+                            </a:fillRef>
+                            <a:effectRef idx="0">
+                              <a:schemeClr val="dk1"/>
+                            </a:effectRef>
+                            <a:fontRef idx="minor">
+                              <a:schemeClr val="tx1"/>
+                            </a:fontRef>
+                          </wps:style>
+                          <wps:bodyPr/>
+                        </wps:wsp>
+                        <wps:wsp>
+                          <wps:cNvPr id="5" name="Left Brace 5"/>
+                          <wps:cNvSpPr/>
+                          <wps:spPr>
+                            <a:xfrm>
+                              <a:off x="0" y="6350"/>
+                              <a:ext cx="241300" cy="1714500"/>
+                            </a:xfrm>
+                            <a:prstGeom prst="leftBrace">
+                              <a:avLst/>
+                            </a:prstGeom>
+                          </wps:spPr>
+                          <wps:style>
+                            <a:lnRef idx="1">
+                              <a:schemeClr val="dk1"/>
+                            </a:lnRef>
+                            <a:fillRef idx="0">
+                              <a:schemeClr val="dk1"/>
+                            </a:fillRef>
+                            <a:effectRef idx="0">
+                              <a:schemeClr val="dk1"/>
+                            </a:effectRef>
+                            <a:fontRef idx="minor">
+                              <a:schemeClr val="tx1"/>
+                            </a:fontRef>
+                          </wps:style>
+                          <wps:bodyPr rot="0" spcFirstLastPara="0" vertOverflow="overflow" horzOverflow="overflow" vert="horz" wrap="square" lIns="91440" tIns="45720" rIns="91440" bIns="45720" numCol="1" spcCol="0" rtlCol="0" fromWordArt="0" anchor="ctr" anchorCtr="0" forceAA="0" compatLnSpc="1">
+                            <a:prstTxWarp prst="textNoShape">
+                              <a:avLst/>
+                            </a:prstTxWarp>
+                            <a:noAutofit/>
+                          </wps:bodyPr>
+                        </wps:wsp>
+                      </wpg:grpSp>
+                      <wpg:grpSp>
+                        <wpg:cNvPr id="7" name="Group 7"/>
+                        <wpg:cNvGrpSpPr/>
+                        <wpg:grpSpPr>
+                          <a:xfrm rot="16200000">
+                            <a:off x="1149350" y="1473200"/>
+                            <a:ext cx="1314450" cy="1746250"/>
+                            <a:chOff x="0" y="0"/>
+                            <a:chExt cx="1314450" cy="1720850"/>
+                          </a:xfrm>
+                        </wpg:grpSpPr>
+                        <wps:wsp>
+                          <wps:cNvPr id="8" name="Straight Connector 8"/>
+                          <wps:cNvCnPr/>
+                          <wps:spPr>
+                            <a:xfrm flipV="1">
+                              <a:off x="234950" y="0"/>
+                              <a:ext cx="1079500" cy="6350"/>
+                            </a:xfrm>
+                            <a:prstGeom prst="line">
+                              <a:avLst/>
+                            </a:prstGeom>
+                            <a:ln>
+                              <a:prstDash val="sysDot"/>
+                            </a:ln>
+                          </wps:spPr>
+                          <wps:style>
+                            <a:lnRef idx="1">
+                              <a:schemeClr val="dk1"/>
+                            </a:lnRef>
+                            <a:fillRef idx="0">
+                              <a:schemeClr val="dk1"/>
+                            </a:fillRef>
+                            <a:effectRef idx="0">
+                              <a:schemeClr val="dk1"/>
+                            </a:effectRef>
+                            <a:fontRef idx="minor">
+                              <a:schemeClr val="tx1"/>
+                            </a:fontRef>
+                          </wps:style>
+                          <wps:bodyPr/>
+                        </wps:wsp>
+                        <wps:wsp>
+                          <wps:cNvPr id="9" name="Straight Connector 9"/>
+                          <wps:cNvCnPr/>
+                          <wps:spPr>
+                            <a:xfrm flipV="1">
+                              <a:off x="228600" y="1714500"/>
+                              <a:ext cx="1079500" cy="6350"/>
+                            </a:xfrm>
+                            <a:prstGeom prst="line">
+                              <a:avLst/>
+                            </a:prstGeom>
+                            <a:ln>
+                              <a:prstDash val="sysDot"/>
+                            </a:ln>
+                          </wps:spPr>
+                          <wps:style>
+                            <a:lnRef idx="1">
+                              <a:schemeClr val="dk1"/>
+                            </a:lnRef>
+                            <a:fillRef idx="0">
+                              <a:schemeClr val="dk1"/>
+                            </a:fillRef>
+                            <a:effectRef idx="0">
+                              <a:schemeClr val="dk1"/>
+                            </a:effectRef>
+                            <a:fontRef idx="minor">
+                              <a:schemeClr val="tx1"/>
+                            </a:fontRef>
+                          </wps:style>
+                          <wps:bodyPr/>
+                        </wps:wsp>
+                        <wps:wsp>
+                          <wps:cNvPr id="10" name="Left Brace 10"/>
+                          <wps:cNvSpPr/>
+                          <wps:spPr>
+                            <a:xfrm>
+                              <a:off x="0" y="6350"/>
+                              <a:ext cx="241300" cy="1714500"/>
+                            </a:xfrm>
+                            <a:prstGeom prst="leftBrace">
+                              <a:avLst/>
+                            </a:prstGeom>
+                          </wps:spPr>
+                          <wps:style>
+                            <a:lnRef idx="1">
+                              <a:schemeClr val="dk1"/>
+                            </a:lnRef>
+                            <a:fillRef idx="0">
+                              <a:schemeClr val="dk1"/>
+                            </a:fillRef>
+                            <a:effectRef idx="0">
+                              <a:schemeClr val="dk1"/>
+                            </a:effectRef>
+                            <a:fontRef idx="minor">
+                              <a:schemeClr val="tx1"/>
+                            </a:fontRef>
+                          </wps:style>
+                          <wps:bodyPr rot="0" spcFirstLastPara="0" vertOverflow="overflow" horzOverflow="overflow" vert="horz" wrap="square" lIns="91440" tIns="45720" rIns="91440" bIns="45720" numCol="1" spcCol="0" rtlCol="0" fromWordArt="0" anchor="ctr" anchorCtr="0" forceAA="0" compatLnSpc="1">
+                            <a:prstTxWarp prst="textNoShape">
+                              <a:avLst/>
+                            </a:prstTxWarp>
+                            <a:noAutofit/>
+                          </wps:bodyPr>
+                        </wps:wsp>
+                      </wpg:grpSp>
+                      <wpg:grpSp>
+                        <wpg:cNvPr id="14" name="Group 14"/>
+                        <wpg:cNvGrpSpPr/>
+                        <wpg:grpSpPr>
+                          <a:xfrm>
+                            <a:off x="2679700" y="882650"/>
+                            <a:ext cx="793750" cy="913130"/>
+                            <a:chOff x="0" y="0"/>
+                            <a:chExt cx="793750" cy="913130"/>
+                          </a:xfrm>
+                        </wpg:grpSpPr>
+                        <pic:pic xmlns:pic="http://schemas.openxmlformats.org/drawingml/2006/picture">
+                          <pic:nvPicPr>
+                            <pic:cNvPr id="12" name="Graphic 12"/>
+                            <pic:cNvPicPr>
+                              <a:picLocks noChangeAspect="1"/>
+                            </pic:cNvPicPr>
+                          </pic:nvPicPr>
+                          <pic:blipFill>
+                            <a:blip r:embed="rId23" cstate="print">
+                              <a:extLst>
+                                <a:ext uri="{28A0092B-C50C-407E-A947-70E740481C1C}">
+                                  <a14:useLocalDpi xmlns:a14="http://schemas.microsoft.com/office/drawing/2010/main" val="0"/>
+                                </a:ext>
+                                <a:ext uri="{96DAC541-7B7A-43D3-8B79-37D633B846F1}">
+                                  <asvg:svgBlip xmlns:asvg="http://schemas.microsoft.com/office/drawing/2016/SVG/main" r:embed="rId24"/>
+                                </a:ext>
+                              </a:extLst>
+                            </a:blip>
+                            <a:stretch>
+                              <a:fillRect/>
+                            </a:stretch>
+                          </pic:blipFill>
+                          <pic:spPr>
+                            <a:xfrm flipH="1">
+                              <a:off x="0" y="0"/>
+                              <a:ext cx="793750" cy="635000"/>
+                            </a:xfrm>
+                            <a:prstGeom prst="rect">
+                              <a:avLst/>
+                            </a:prstGeom>
+                          </pic:spPr>
+                        </pic:pic>
+                        <wps:wsp>
+                          <wps:cNvPr id="13" name="Text Box 2"/>
+                          <wps:cNvSpPr txBox="1">
+                            <a:spLocks noChangeArrowheads="1"/>
+                          </wps:cNvSpPr>
+                          <wps:spPr bwMode="auto">
+                            <a:xfrm>
+                              <a:off x="63500" y="628650"/>
+                              <a:ext cx="692150" cy="284480"/>
+                            </a:xfrm>
+                            <a:prstGeom prst="rect">
+                              <a:avLst/>
+                            </a:prstGeom>
+                            <a:ln>
+                              <a:noFill/>
+                              <a:headEnd/>
+                              <a:tailEnd/>
+                            </a:ln>
+                          </wps:spPr>
+                          <wps:style>
+                            <a:lnRef idx="2">
+                              <a:schemeClr val="dk1"/>
+                            </a:lnRef>
+                            <a:fillRef idx="1">
+                              <a:schemeClr val="lt1"/>
+                            </a:fillRef>
+                            <a:effectRef idx="0">
+                              <a:schemeClr val="dk1"/>
+                            </a:effectRef>
+                            <a:fontRef idx="minor">
+                              <a:schemeClr val="dk1"/>
+                            </a:fontRef>
+                          </wps:style>
+                          <wps:txbx>
+                            <w:txbxContent>
+                              <w:p>
+                                <w:pPr>
+                                  <w:jc w:val="center"/>
+                                  <w:rPr>
+                                    <w:rFonts w:ascii="Times New Roman" w:hAnsi="Times New Roman" w:cs="Times New Roman"/>
+                                    <w:sz w:val="20"/>
+                                    <w:szCs w:val="20"/>
+                                    <w:lang w:val="lt-LT"/>
+                                    <w14:textOutline w14:w="9525" w14:cap="rnd" w14:cmpd="sng" w14:algn="ctr">
+                                      <w14:noFill/>
+                                      <w14:prstDash w14:val="solid"/>
+                                      <w14:bevel/>
+                                    </w14:textOutline>
+                                  </w:rPr>
+                                </w:pPr>
+                                <w:r>
+                                  <w:rPr>
+                                    <w:rFonts w:ascii="Times New Roman" w:hAnsi="Times New Roman" w:cs="Times New Roman"/>
+                                    <w:sz w:val="20"/>
+                                    <w:szCs w:val="20"/>
+                                    <w:lang w:val="lt-LT"/>
+                                    <w14:textOutline w14:w="9525" w14:cap="rnd" w14:cmpd="sng" w14:algn="ctr">
+                                      <w14:noFill/>
+                                      <w14:prstDash w14:val="solid"/>
+                                      <w14:bevel/>
+                                    </w14:textOutline>
+                                  </w:rPr>
+                                  <w:t>Observer</w:t>
+                                </w:r>
+                              </w:p>
+                            </w:txbxContent>
+                          </wps:txbx>
+                          <wps:bodyPr rot="0" vert="horz" wrap="square" lIns="91440" tIns="45720" rIns="91440" bIns="45720" anchor="t" anchorCtr="0">
+                            <a:spAutoFit/>
+                          </wps:bodyPr>
+                        </wps:wsp>
+                      </wpg:grpSp>
+                      <pic:pic xmlns:pic="http://schemas.openxmlformats.org/drawingml/2006/picture">
+                        <pic:nvPicPr>
+                          <pic:cNvPr id="15" name="Graphic 15"/>
+                          <pic:cNvPicPr>
+                            <a:picLocks noChangeAspect="1"/>
+                          </pic:cNvPicPr>
+                        </pic:nvPicPr>
+                        <pic:blipFill>
+                          <a:blip r:embed="rId25">
+                            <a:extLst>
+                              <a:ext uri="{28A0092B-C50C-407E-A947-70E740481C1C}">
+                                <a14:useLocalDpi xmlns:a14="http://schemas.microsoft.com/office/drawing/2010/main" val="0"/>
+                              </a:ext>
+                              <a:ext uri="{96DAC541-7B7A-43D3-8B79-37D633B846F1}">
+                                <asvg:svgBlip xmlns:asvg="http://schemas.microsoft.com/office/drawing/2016/SVG/main" r:embed="rId26"/>
+                              </a:ext>
+                            </a:extLst>
+                          </a:blip>
+                          <a:stretch>
+                            <a:fillRect/>
+                          </a:stretch>
+                        </pic:blipFill>
+                        <pic:spPr>
+                          <a:xfrm>
+                            <a:off x="1466850" y="1371600"/>
+                            <a:ext cx="609600" cy="609600"/>
+                          </a:xfrm>
+                          <a:prstGeom prst="rect">
+                            <a:avLst/>
+                          </a:prstGeom>
+                        </pic:spPr>
+                      </pic:pic>
+                      <pic:pic xmlns:pic="http://schemas.openxmlformats.org/drawingml/2006/picture">
+                        <pic:nvPicPr>
+                          <pic:cNvPr id="16" name="Graphic 16"/>
+                          <pic:cNvPicPr>
+                            <a:picLocks noChangeAspect="1"/>
+                          </pic:cNvPicPr>
+                        </pic:nvPicPr>
+                        <pic:blipFill>
+                          <a:blip r:embed="rId27">
+                            <a:extLst>
+                              <a:ext uri="{28A0092B-C50C-407E-A947-70E740481C1C}">
+                                <a14:useLocalDpi xmlns:a14="http://schemas.microsoft.com/office/drawing/2010/main" val="0"/>
+                              </a:ext>
+                              <a:ext uri="{96DAC541-7B7A-43D3-8B79-37D633B846F1}">
+                                <asvg:svgBlip xmlns:asvg="http://schemas.microsoft.com/office/drawing/2016/SVG/main" r:embed="rId28"/>
+                              </a:ext>
+                            </a:extLst>
+                          </a:blip>
+                          <a:stretch>
+                            <a:fillRect/>
+                          </a:stretch>
+                        </pic:blipFill>
+                        <pic:spPr>
+                          <a:xfrm>
+                            <a:off x="1498600" y="0"/>
+                            <a:ext cx="609600" cy="609600"/>
+                          </a:xfrm>
+                          <a:prstGeom prst="rect">
+                            <a:avLst/>
+                          </a:prstGeom>
+                        </pic:spPr>
+                      </pic:pic>
+                      <wps:wsp>
+                        <wps:cNvPr id="17" name="Straight Connector 17"/>
+                        <wps:cNvCnPr/>
+                        <wps:spPr>
+                          <a:xfrm flipV="1">
+                            <a:off x="1771650" y="558800"/>
+                            <a:ext cx="6350" cy="819150"/>
+                          </a:xfrm>
+                          <a:prstGeom prst="line">
+                            <a:avLst/>
+                          </a:prstGeom>
+                        </wps:spPr>
+                        <wps:style>
+                          <a:lnRef idx="1">
+                            <a:schemeClr val="dk1"/>
+                          </a:lnRef>
+                          <a:fillRef idx="0">
+                            <a:schemeClr val="dk1"/>
+                          </a:fillRef>
+                          <a:effectRef idx="0">
+                            <a:schemeClr val="dk1"/>
+                          </a:effectRef>
+                          <a:fontRef idx="minor">
+                            <a:schemeClr val="tx1"/>
+                          </a:fontRef>
+                        </wps:style>
+                        <wps:bodyPr/>
+                      </wps:wsp>
+                      <wps:wsp>
+                        <wps:cNvPr id="18" name="Text Box 2"/>
+                        <wps:cNvSpPr txBox="1">
+                          <a:spLocks noChangeArrowheads="1"/>
+                        </wps:cNvSpPr>
+                        <wps:spPr bwMode="auto">
+                          <a:xfrm>
+                            <a:off x="1295400" y="1962150"/>
+                            <a:ext cx="952500" cy="284480"/>
+                          </a:xfrm>
+                          <a:prstGeom prst="rect">
+                            <a:avLst/>
+                          </a:prstGeom>
+                          <a:ln>
+                            <a:noFill/>
+                            <a:headEnd/>
+                            <a:tailEnd/>
+                          </a:ln>
+                        </wps:spPr>
+                        <wps:style>
+                          <a:lnRef idx="2">
+                            <a:schemeClr val="dk1"/>
+                          </a:lnRef>
+                          <a:fillRef idx="1">
+                            <a:schemeClr val="lt1"/>
+                          </a:fillRef>
+                          <a:effectRef idx="0">
+                            <a:schemeClr val="dk1"/>
+                          </a:effectRef>
+                          <a:fontRef idx="minor">
+                            <a:schemeClr val="dk1"/>
+                          </a:fontRef>
+                        </wps:style>
+                        <wps:txbx>
+                          <w:txbxContent>
+                            <w:p>
+                              <w:pPr>
+                                <w:jc w:val="center"/>
+                                <w:rPr>
+                                  <w:rFonts w:ascii="Times New Roman" w:hAnsi="Times New Roman" w:cs="Times New Roman"/>
+                                  <w:sz w:val="20"/>
+                                  <w:szCs w:val="20"/>
+                                  <w:lang w:val="lt-LT"/>
+                                  <w14:textOutline w14:w="9525" w14:cap="rnd" w14:cmpd="sng" w14:algn="ctr">
+                                    <w14:noFill/>
+                                    <w14:prstDash w14:val="solid"/>
+                                    <w14:bevel/>
+                                  </w14:textOutline>
+                                </w:rPr>
+                              </w:pPr>
+                              <w:r>
+                                <w:rPr>
+                                  <w:rFonts w:ascii="Times New Roman" w:hAnsi="Times New Roman" w:cs="Times New Roman"/>
+                                  <w:sz w:val="20"/>
+                                  <w:szCs w:val="20"/>
+                                  <w:lang w:val="lt-LT"/>
+                                  <w14:textOutline w14:w="9525" w14:cap="rnd" w14:cmpd="sng" w14:algn="ctr">
+                                    <w14:noFill/>
+                                    <w14:prstDash w14:val="solid"/>
+                                    <w14:bevel/>
+                                  </w14:textOutline>
+                                </w:rPr>
+                                <w:t>Participant</w:t>
+                              </w:r>
+                            </w:p>
+                          </w:txbxContent>
+                        </wps:txbx>
+                        <wps:bodyPr rot="0" vert="horz" wrap="square" lIns="91440" tIns="45720" rIns="91440" bIns="45720" anchor="t" anchorCtr="0">
+                          <a:spAutoFit/>
+                        </wps:bodyPr>
+                      </wps:wsp>
+                    </wpg:wgp>
+                  </a:graphicData>
+                </a:graphic>
+              </wp:anchor>
+            </w:drawing>
+          </mc:Choice>
+          <mc:Fallback>
+            <w:pict>
+              <v:group w14:anchorId="366ED681" id="Group 19" o:spid="_x0000_s1028" style="position:absolute;left:0;text-align:left;margin-left:84.5pt;margin-top:.5pt;width:273.5pt;height:258.9pt;z-index:251677696" coordsize="34734,32880" o:gfxdata="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">
+                <v:shapetype id="_x0000_t202" coordsize="21600,21600" o:spt="202" path="m,l,21600r21600,l21600,xe">
+                  <v:stroke joinstyle="miter"/>
+                  <v:path gradientshapeok="t" o:connecttype="rect"/>
+                </v:shapetype>
+                <v:shape id="Text Box 2" o:spid="_x0000_s1029" type="#_x0000_t202" style="position:absolute;left:15430;top:30035;width:5334;height:2845;visibility:visible;mso-wrap-style:square;v-text-anchor:top" o:gfxdata="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" fillcolor="white [3201]" stroked="f" strokeweight="2pt">
+                  <v:textbox style="mso-fit-shape-to-text:t">
+                    <w:txbxContent>
+                      <w:p>
+                        <w:pPr>
+                          <w:jc w:val="center"/>
+                          <w:rPr>
+                            <w:rFonts w:ascii="Times New Roman" w:hAnsi="Times New Roman" w:cs="Times New Roman"/>
+                            <w:sz w:val="20"/>
+                            <w:szCs w:val="20"/>
+                            <w14:textOutline w14:w="9525" w14:cap="rnd" w14:cmpd="sng" w14:algn="ctr">
+                              <w14:noFill/>
+                              <w14:prstDash w14:val="solid"/>
+                              <w14:bevel/>
+                            </w14:textOutline>
+                          </w:rPr>
+                        </w:pPr>
+                        <w:r>
+                          <w:rPr>
+                            <w:rFonts w:ascii="Times New Roman" w:hAnsi="Times New Roman" w:cs="Times New Roman"/>
+                            <w:sz w:val="20"/>
+                            <w:szCs w:val="20"/>
+                            <w14:textOutline w14:w="9525" w14:cap="rnd" w14:cmpd="sng" w14:algn="ctr">
+                              <w14:noFill/>
+                              <w14:prstDash w14:val="solid"/>
+                              <w14:bevel/>
+                            </w14:textOutline>
+                          </w:rPr>
+                          <w:t>2 m.</w:t>
+                        </w:r>
+                      </w:p>
+                    </w:txbxContent>
+                  </v:textbox>
+                </v:shape>
+                <v:shape id="Text Box 2" o:spid="_x0000_s1030" type="#_x0000_t202" style="position:absolute;top:15621;width:5334;height:2844;visibility:visible;mso-wrap-style:square;v-text-anchor:top" o:gfxdata="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" fillcolor="white [3201]" stroked="f" strokeweight="2pt">
+                  <v:textbox style="mso-fit-shape-to-text:t">
+                    <w:txbxContent>
+                      <w:p>
+                        <w:pPr>
+                          <w:jc w:val="center"/>
+                          <w:rPr>
+                            <w:rFonts w:ascii="Times New Roman" w:hAnsi="Times New Roman" w:cs="Times New Roman"/>
+                            <w:sz w:val="20"/>
+                            <w:szCs w:val="20"/>
+                            <w14:textOutline w14:w="9525" w14:cap="rnd" w14:cmpd="sng" w14:algn="ctr">
+                              <w14:noFill/>
+                              <w14:prstDash w14:val="solid"/>
+                              <w14:bevel/>
+                            </w14:textOutline>
+                          </w:rPr>
+                        </w:pPr>
+                        <w:r>
+                          <w:rPr>
+                            <w:rFonts w:ascii="Times New Roman" w:hAnsi="Times New Roman" w:cs="Times New Roman"/>
+                            <w:sz w:val="20"/>
+                            <w:szCs w:val="20"/>
+                            <w14:textOutline w14:w="9525" w14:cap="rnd" w14:cmpd="sng" w14:algn="ctr">
+                              <w14:noFill/>
+                              <w14:prstDash w14:val="solid"/>
+                              <w14:bevel/>
+                            </w14:textOutline>
+                          </w:rPr>
+                          <w:t>2 m.</w:t>
+                        </w:r>
+                      </w:p>
+                    </w:txbxContent>
+                  </v:textbox>
+                </v:shape>
+                <v:oval id="Oval 2" o:spid="_x0000_s1031" style="position:absolute;left:9334;top:8509;width:17336;height:17145;visibility:visible;mso-wrap-style:square;v-text-anchor:middle" o:gfxdata="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" fillcolor="white [3201]" strokecolor="black [3200]" strokeweight="1pt">
+                  <v:stroke dashstyle="3 1"/>
+                </v:oval>
+                <v:group id="Group 6" o:spid="_x0000_s1032" style="position:absolute;left:4699;top:8509;width:13144;height:17208" coordsize="13144,17208" o:gfxdata="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">
+                  <v:line id="Straight Connector 3" o:spid="_x0000_s1033" style="position:absolute;flip:y;visibility:visible;mso-wrap-style:square" from="2349,0" to="13144,63" o:connectortype="straight" o:gfxdata="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" strokecolor="black [3040]">
+                    <v:stroke dashstyle="1 1"/>
+                  </v:line>
+                  <v:line id="Straight Connector 4" o:spid="_x0000_s1034" style="position:absolute;flip:y;visibility:visible;mso-wrap-style:square" from="2286,17145" to="13081,17208" o:connectortype="straight" o:gfxdata="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" strokecolor="black [3040]">
+                    <v:stroke dashstyle="1 1"/>
+                  </v:line>
+                  <v:shapetype id="_x0000_t87" coordsize="21600,21600" o:spt="87" adj="1800,10800" path="m21600,qx10800@0l10800@2qy0@11,10800@3l10800@1qy21600,21600e" filled="f">
+                    <v:formulas>
+                      <v:f eqn="val #0"/>
+                      <v:f eqn="sum 21600 0 #0"/>
+                      <v:f eqn="sum #1 0 #0"/>
+                      <v:f eqn="sum #1 #0 0"/>
+                      <v:f eqn="prod #0 9598 32768"/>
+                      <v:f eqn="sum 21600 0 @4"/>
+                      <v:f eqn="sum 21600 0 #1"/>
+                      <v:f eqn="min #1 @6"/>
+                      <v:f eqn="prod @7 1 2"/>
+                      <v:f eqn="prod #0 2 1"/>
+                      <v:f eqn="sum 21600 0 @9"/>
+                      <v:f eqn="val #1"/>
+                    </v:formulas>
+                    <v:path arrowok="t" o:connecttype="custom" o:connectlocs="21600,0;0,10800;21600,21600" textboxrect="13963,@4,21600,@5"/>
+                    <v:handles>
+                      <v:h position="center,#0" yrange="0,@8"/>
+                      <v:h position="topLeft,#1" yrange="@9,@10"/>
+                    </v:handles>
+                  </v:shapetype>
+                  <v:shape id="Left Brace 5" o:spid="_x0000_s1035" type="#_x0000_t87" style="position:absolute;top:63;width:2413;height:17145;visibility:visible;mso-wrap-style:square;v-text-anchor:middle" o:gfxdata="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" adj="253" strokecolor="black [3040]"/>
+                </v:group>
+                <v:group id="Group 7" o:spid="_x0000_s1036" style="position:absolute;left:11494;top:14731;width:13144;height:17463;rotation:-90" coordsize="13144,17208" o:gfxdata="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">
+                  <v:line id="Straight Connector 8" o:spid="_x0000_s1037" style="position:absolute;flip:y;visibility:visible;mso-wrap-style:square" from="2349,0" to="13144,63" o:connectortype="straight" o:gfxdata="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" strokecolor="black [3040]">
+                    <v:stroke dashstyle="1 1"/>
+                  </v:line>
+                  <v:line id="Straight Connector 9" o:spid="_x0000_s1038" style="position:absolute;flip:y;visibility:visible;mso-wrap-style:square" from="2286,17145" to="13081,17208" o:connectortype="straight" o:gfxdata="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" strokecolor="black [3040]">
+                    <v:stroke dashstyle="1 1"/>
+                  </v:line>
+                  <v:shape id="Left Brace 10" o:spid="_x0000_s1039" type="#_x0000_t87" style="position:absolute;top:63;width:2413;height:17145;visibility:visible;mso-wrap-style:square;v-text-anchor:middle" o:gfxdata="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" adj="253" strokecolor="black [3040]"/>
+                </v:group>
+                <v:group id="Group 14" o:spid="_x0000_s1040" style="position:absolute;left:26797;top:8826;width:7937;height:9131" coordsize="7937,9131" o:gfxdata="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">
+                  <v:shapetype id="_x0000_t75" coordsize="21600,21600" o:spt="75" o:preferrelative="t" path="m@4@5l@4@11@9@11@9@5xe" filled="f" stroked="f">
+                    <v:stroke joinstyle="miter"/>
+                    <v:formulas>
+                      <v:f eqn="if lineDrawn pixelLineWidth 0"/>
+                      <v:f eqn="sum @0 1 0"/>
+                      <v:f eqn="sum 0 0 @1"/>
+                      <v:f eqn="prod @2 1 2"/>
+                      <v:f eqn="prod @3 21600 pixelWidth"/>
+                      <v:f eqn="prod @3 21600 pixelHeight"/>
+                      <v:f eqn="sum @0 0 1"/>
+                      <v:f eqn="prod @6 1 2"/>
+                      <v:f eqn="prod @7 21600 pixelWidth"/>
+                      <v:f eqn="sum @8 21600 0"/>
+                      <v:f eqn="prod @7 21600 pixelHeight"/>
+                      <v:f eqn="sum @10 21600 0"/>
+                    </v:formulas>
+                    <v:path o:extrusionok="f" gradientshapeok="t" o:connecttype="rect"/>
+                    <o:lock v:ext="edit" aspectratio="t"/>
+                  </v:shapetype>
+                  <v:shape id="Graphic 12" o:spid="_x0000_s1041" type="#_x0000_t75" style="position:absolute;width:7937;height:6350;flip:x;visibility:visible;mso-wrap-style:square" o:gfxdata="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">
+                    <v:imagedata r:id="rId29" o:title=""/>
+                  </v:shape>
+                  <v:shape id="Text Box 2" o:spid="_x0000_s1042" type="#_x0000_t202" style="position:absolute;left:635;top:6286;width:6921;height:2845;visibility:visible;mso-wrap-style:square;v-text-anchor:top" o:gfxdata="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" fillcolor="white [3201]" stroked="f" strokeweight="2pt">
+                    <v:textbox style="mso-fit-shape-to-text:t">
+                      <w:txbxContent>
+                        <w:p>
+                          <w:pPr>
+                            <w:jc w:val="center"/>
+                            <w:rPr>
+                              <w:rFonts w:ascii="Times New Roman" w:hAnsi="Times New Roman" w:cs="Times New Roman"/>
+                              <w:sz w:val="20"/>
+                              <w:szCs w:val="20"/>
+                              <w:lang w:val="lt-LT"/>
+                              <w14:textOutline w14:w="9525" w14:cap="rnd" w14:cmpd="sng" w14:algn="ctr">
+                                <w14:noFill/>
+                                <w14:prstDash w14:val="solid"/>
+                                <w14:bevel/>
+                              </w14:textOutline>
+                            </w:rPr>
+                          </w:pPr>
+                          <w:r>
+                            <w:rPr>
+                              <w:rFonts w:ascii="Times New Roman" w:hAnsi="Times New Roman" w:cs="Times New Roman"/>
+                              <w:sz w:val="20"/>
+                              <w:szCs w:val="20"/>
+                              <w:lang w:val="lt-LT"/>
+                              <w14:textOutline w14:w="9525" w14:cap="rnd" w14:cmpd="sng" w14:algn="ctr">
+                                <w14:noFill/>
+                                <w14:prstDash w14:val="solid"/>
+                                <w14:bevel/>
+                              </w14:textOutline>
+                            </w:rPr>
+                            <w:t>Observer</w:t>
+                          </w:r>
+                        </w:p>
+                      </w:txbxContent>
+                    </v:textbox>
+                  </v:shape>
+                </v:group>
+                <v:shape id="Graphic 15" o:spid="_x0000_s1043" type="#_x0000_t75" style="position:absolute;left:14668;top:13716;width:6096;height:6096;visibility:visible;mso-wrap-style:square" o:gfxdata="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">
+                  <v:imagedata r:id="rId30" o:title=""/>
+                </v:shape>
+                <v:shape id="Graphic 16" o:spid="_x0000_s1044" type="#_x0000_t75" style="position:absolute;left:14986;width:6096;height:6096;visibility:visible;mso-wrap-style:square" o:gfxdata="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">
+                  <v:imagedata r:id="rId31" o:title=""/>
+                </v:shape>
+                <v:line id="Straight Connector 17" o:spid="_x0000_s1045" style="position:absolute;flip:y;visibility:visible;mso-wrap-style:square" from="17716,5588" to="17780,13779" o:connectortype="straight" o:gfxdata="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" strokecolor="black [3040]"/>
+                <v:shape id="Text Box 2" o:spid="_x0000_s1046" type="#_x0000_t202" style="position:absolute;left:12954;top:19621;width:9525;height:2845;visibility:visible;mso-wrap-style:square;v-text-anchor:top" o:gfxdata="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" fillcolor="white [3201]" stroked="f" strokeweight="2pt">
+                  <v:textbox style="mso-fit-shape-to-text:t">
+                    <w:txbxContent>
+                      <w:p>
+                        <w:pPr>
+                          <w:jc w:val="center"/>
+                          <w:rPr>
+                            <w:rFonts w:ascii="Times New Roman" w:hAnsi="Times New Roman" w:cs="Times New Roman"/>
+                            <w:sz w:val="20"/>
+                            <w:szCs w:val="20"/>
+                            <w:lang w:val="lt-LT"/>
+                            <w14:textOutline w14:w="9525" w14:cap="rnd" w14:cmpd="sng" w14:algn="ctr">
+                              <w14:noFill/>
+                              <w14:prstDash w14:val="solid"/>
+                              <w14:bevel/>
+                            </w14:textOutline>
+                          </w:rPr>
+                        </w:pPr>
+                        <w:r>
+                          <w:rPr>
+                            <w:rFonts w:ascii="Times New Roman" w:hAnsi="Times New Roman" w:cs="Times New Roman"/>
+                            <w:sz w:val="20"/>
+                            <w:szCs w:val="20"/>
+                            <w:lang w:val="lt-LT"/>
+                            <w14:textOutline w14:w="9525" w14:cap="rnd" w14:cmpd="sng" w14:algn="ctr">
+                              <w14:noFill/>
+                              <w14:prstDash w14:val="solid"/>
+                              <w14:bevel/>
+                            </w14:textOutline>
+                          </w:rPr>
+                          <w:t>Participant</w:t>
+                        </w:r>
+                      </w:p>
+                    </w:txbxContent>
+                  </v:textbox>
+                </v:shape>
+                <w10:wrap type="square"/>
+              </v:group>
+            </w:pict>
+          </mc:Fallback>
+        </mc:AlternateContent>
+      </w:r>
+    </w:p>
+    <w:p>
+      <w:pPr>
+        <w:spacing w:line="240" w:lineRule="auto"/>
+        <w:jc w:val="both"/>
+        <w:rPr>
+          <w:rFonts w:ascii="Times New Roman" w:eastAsia="Times New Roman" w:hAnsi="Times New Roman" w:cs="Times New Roman"/>
+          <w:sz w:val="20"/>
+          <w:szCs w:val="20"/>
+        </w:rPr>
+      </w:pPr>
+    </w:p>
+    <w:p>
+      <w:pPr>
+        <w:spacing w:line="240" w:lineRule="auto"/>
+        <w:jc w:val="both"/>
+        <w:rPr>
+          <w:rFonts w:ascii="Times New Roman" w:eastAsia="Times New Roman" w:hAnsi="Times New Roman" w:cs="Times New Roman"/>
+          <w:sz w:val="20"/>
+          <w:szCs w:val="20"/>
+        </w:rPr>
+      </w:pPr>
+    </w:p>
+    <w:p>
+      <w:pPr>
+        <w:spacing w:line="240" w:lineRule="auto"/>
+        <w:jc w:val="both"/>
+        <w:rPr>
+          <w:rFonts w:ascii="Times New Roman" w:eastAsia="Times New Roman" w:hAnsi="Times New Roman" w:cs="Times New Roman"/>
+          <w:sz w:val="20"/>
+          <w:szCs w:val="20"/>
+        </w:rPr>
+      </w:pPr>
+    </w:p>
+    <w:p>
+      <w:pPr>
+        <w:spacing w:line="240" w:lineRule="auto"/>
+        <w:jc w:val="both"/>
+        <w:rPr>
+          <w:rFonts w:ascii="Times New Roman" w:eastAsia="Times New Roman" w:hAnsi="Times New Roman" w:cs="Times New Roman"/>
+          <w:sz w:val="20"/>
+          <w:szCs w:val="20"/>
+        </w:rPr>
+      </w:pPr>
+    </w:p>
+    <w:p>
+      <w:pPr>
+        <w:spacing w:line="240" w:lineRule="auto"/>
+        <w:jc w:val="both"/>
+        <w:rPr>
+          <w:rFonts w:ascii="Times New Roman" w:eastAsia="Times New Roman" w:hAnsi="Times New Roman" w:cs="Times New Roman"/>
+          <w:sz w:val="20"/>
+          <w:szCs w:val="20"/>
+        </w:rPr>
+      </w:pPr>
+    </w:p>
+    <w:p>
+      <w:pPr>
+        <w:spacing w:line="240" w:lineRule="auto"/>
+        <w:jc w:val="both"/>
+        <w:rPr>
+          <w:rFonts w:ascii="Times New Roman" w:eastAsia="Times New Roman" w:hAnsi="Times New Roman" w:cs="Times New Roman"/>
+          <w:sz w:val="20"/>
+          <w:szCs w:val="20"/>
+        </w:rPr>
+      </w:pPr>
+    </w:p>
+    <w:p>
+      <w:pPr>
+        <w:spacing w:line="240" w:lineRule="auto"/>
+        <w:jc w:val="both"/>
+        <w:rPr>
+          <w:rFonts w:ascii="Times New Roman" w:eastAsia="Times New Roman" w:hAnsi="Times New Roman" w:cs="Times New Roman"/>
+          <w:sz w:val="20"/>
+          <w:szCs w:val="20"/>
+        </w:rPr>
+      </w:pPr>
+    </w:p>
+    <w:p>
+      <w:pPr>
+        <w:spacing w:line="240" w:lineRule="auto"/>
+        <w:jc w:val="both"/>
+        <w:rPr>
+          <w:rFonts w:ascii="Times New Roman" w:eastAsia="Times New Roman" w:hAnsi="Times New Roman" w:cs="Times New Roman"/>
+          <w:sz w:val="20"/>
+          <w:szCs w:val="20"/>
+        </w:rPr>
+      </w:pPr>
+    </w:p>
+    <w:p>
+      <w:pPr>
+        <w:spacing w:line="240" w:lineRule="auto"/>
+        <w:jc w:val="both"/>
+        <w:rPr>
+          <w:rFonts w:ascii="Times New Roman" w:eastAsia="Times New Roman" w:hAnsi="Times New Roman" w:cs="Times New Roman"/>
+          <w:sz w:val="20"/>
+          <w:szCs w:val="20"/>
+        </w:rPr>
+      </w:pPr>
+    </w:p>
+    <w:p>
+      <w:pPr>
+        <w:spacing w:line="240" w:lineRule="auto"/>
+        <w:jc w:val="both"/>
+        <w:rPr>
+          <w:rFonts w:ascii="Times New Roman" w:eastAsia="Times New Roman" w:hAnsi="Times New Roman" w:cs="Times New Roman"/>
+          <w:sz w:val="20"/>
+          <w:szCs w:val="20"/>
+        </w:rPr>
+      </w:pPr>
+    </w:p>
+    <w:p>
+      <w:pPr>
+        <w:spacing w:line="240" w:lineRule="auto"/>
+        <w:jc w:val="both"/>
+        <w:rPr>
+          <w:rFonts w:ascii="Times New Roman" w:eastAsia="Times New Roman" w:hAnsi="Times New Roman" w:cs="Times New Roman"/>
+          <w:sz w:val="20"/>
+          <w:szCs w:val="20"/>
+        </w:rPr>
+      </w:pPr>
+    </w:p>
+    <w:p>
+      <w:pPr>
+        <w:spacing w:line="240" w:lineRule="auto"/>
+        <w:jc w:val="both"/>
+        <w:rPr>
+          <w:rFonts w:ascii="Times New Roman" w:eastAsia="Times New Roman" w:hAnsi="Times New Roman" w:cs="Times New Roman"/>
+          <w:sz w:val="20"/>
+          <w:szCs w:val="20"/>
+        </w:rPr>
+      </w:pPr>
+    </w:p>
+    <w:p>
+      <w:pPr>
+        <w:spacing w:line="240" w:lineRule="auto"/>
+        <w:jc w:val="both"/>
+        <w:rPr>
+          <w:rFonts w:ascii="Times New Roman" w:eastAsia="Times New Roman" w:hAnsi="Times New Roman" w:cs="Times New Roman"/>
+          <w:sz w:val="20"/>
+          <w:szCs w:val="20"/>
+        </w:rPr>
+      </w:pPr>
+    </w:p>
+    <w:p>
+      <w:pPr>
+        <w:spacing w:line="240" w:lineRule="auto"/>
+        <w:jc w:val="both"/>
+        <w:rPr>
+          <w:rFonts w:ascii="Times New Roman" w:eastAsia="Times New Roman" w:hAnsi="Times New Roman" w:cs="Times New Roman"/>
+          <w:sz w:val="20"/>
+          <w:szCs w:val="20"/>
+        </w:rPr>
+      </w:pPr>
+    </w:p>
+    <w:p>
+      <w:pPr>
+        <w:spacing w:line="240" w:lineRule="auto"/>
+        <w:jc w:val="both"/>
+        <w:rPr>
+          <w:rFonts w:ascii="Times New Roman" w:eastAsia="Times New Roman" w:hAnsi="Times New Roman" w:cs="Times New Roman"/>
+          <w:sz w:val="20"/>
+          <w:szCs w:val="20"/>
+        </w:rPr>
+      </w:pPr>
+    </w:p>
+    <w:p>
+      <w:pPr>
+        <w:spacing w:line="240" w:lineRule="auto"/>
+        <w:jc w:val="both"/>
+        <w:rPr>
+          <w:rFonts w:ascii="Times New Roman" w:eastAsia="Times New Roman" w:hAnsi="Times New Roman" w:cs="Times New Roman"/>
+          <w:sz w:val="20"/>
+          <w:szCs w:val="20"/>
+        </w:rPr>
+      </w:pPr>
+    </w:p>
+    <w:p>
+      <w:pPr>
+        <w:spacing w:line="240" w:lineRule="auto"/>
+        <w:jc w:val="both"/>
+        <w:rPr>
+          <w:rFonts w:ascii="Times New Roman" w:eastAsia="Times New Roman" w:hAnsi="Times New Roman" w:cs="Times New Roman"/>
+          <w:sz w:val="20"/>
+          <w:szCs w:val="20"/>
+        </w:rPr>
+      </w:pPr>
+    </w:p>
+    <w:p>
+      <w:pPr>
+        <w:spacing w:line="240" w:lineRule="auto"/>
+        <w:jc w:val="both"/>
+        <w:rPr>
+          <w:rFonts w:ascii="Times New Roman" w:eastAsia="Times New Roman" w:hAnsi="Times New Roman" w:cs="Times New Roman"/>
+          <w:sz w:val="20"/>
+          <w:szCs w:val="20"/>
+        </w:rPr>
+      </w:pPr>
     </w:p>
     <w:p>
       <w:pPr>
@@ -8202,62 +9397,6 @@
             <w:r>
               <w:rPr>
                 <w:rFonts w:ascii="Times New Roman" w:eastAsia="Times New Roman" w:hAnsi="Times New Roman" w:cs="Times New Roman"/>
-                <w:noProof/>
-                <w:sz w:val="20"/>
-                <w:szCs w:val="20"/>
-                <w:lang w:val="en-US"/>
-              </w:rPr>
-              <w:drawing>
-                <wp:inline distT="114300" distB="114300" distL="114300" distR="114300">
-                  <wp:extent cx="2552700" cy="2362200"/>
-                  <wp:effectExtent l="0" t="0" r="0" b="0"/>
-                  <wp:docPr id="59" name="image6.png"/>
-                  <wp:cNvGraphicFramePr/>
-                  <a:graphic xmlns:a="http://schemas.openxmlformats.org/drawingml/2006/main">
-                    <a:graphicData uri="http://schemas.openxmlformats.org/drawingml/2006/picture">
-                      <pic:pic xmlns:pic="http://schemas.openxmlformats.org/drawingml/2006/picture">
-                        <pic:nvPicPr>
-                          <pic:cNvPr id="0" name="image6.png"/>
-                          <pic:cNvPicPr preferRelativeResize="0"/>
-                        </pic:nvPicPr>
-                        <pic:blipFill>
-                          <a:blip r:embed="rId22"/>
-                          <a:srcRect/>
-                          <a:stretch>
-                            <a:fillRect/>
-                          </a:stretch>
-                        </pic:blipFill>
-                        <pic:spPr>
-                          <a:xfrm>
-                            <a:off x="0" y="0"/>
-                            <a:ext cx="2552700" cy="2362200"/>
-                          </a:xfrm>
-                          <a:prstGeom prst="rect">
-                            <a:avLst/>
-                          </a:prstGeom>
-                          <a:ln/>
-                        </pic:spPr>
-                      </pic:pic>
-                    </a:graphicData>
-                  </a:graphic>
-                </wp:inline>
-              </w:drawing>
-            </w:r>
-          </w:p>
-          <w:p>
-            <w:pPr>
-              <w:spacing w:line="240" w:lineRule="auto"/>
-              <w:jc w:val="center"/>
-              <w:rPr>
-                <w:rFonts w:ascii="Times New Roman" w:eastAsia="Times New Roman" w:hAnsi="Times New Roman" w:cs="Times New Roman"/>
-                <w:sz w:val="20"/>
-                <w:szCs w:val="20"/>
-              </w:rPr>
-            </w:pPr>
-            <w:commentRangeStart w:id="15"/>
-            <w:r>
-              <w:rPr>
-                <w:rFonts w:ascii="Times New Roman" w:eastAsia="Times New Roman" w:hAnsi="Times New Roman" w:cs="Times New Roman"/>
                 <w:sz w:val="20"/>
                 <w:szCs w:val="20"/>
               </w:rPr>
@@ -8277,38 +9416,12 @@
                 <w:sz w:val="20"/>
                 <w:szCs w:val="20"/>
               </w:rPr>
-              <w:t xml:space="preserve"> Space, observer and </w:t>
-            </w:r>
-            <w:commentRangeEnd w:id="15"/>
-            <w:r>
-              <w:rPr>
-                <w:rStyle w:val="CommentReference"/>
-              </w:rPr>
-              <w:commentReference w:id="15"/>
-            </w:r>
-            <w:r>
-              <w:rPr>
-                <w:rFonts w:ascii="Times New Roman" w:eastAsia="Times New Roman" w:hAnsi="Times New Roman" w:cs="Times New Roman"/>
-                <w:sz w:val="20"/>
-                <w:szCs w:val="20"/>
-              </w:rPr>
-              <w:t>participant positions used in the experiment</w:t>
+              <w:t xml:space="preserve"> Space, observer and participant positions used in the experiment</w:t>
             </w:r>
           </w:p>
         </w:tc>
       </w:tr>
     </w:tbl>
-    <w:p>
-      <w:pPr>
-        <w:spacing w:line="240" w:lineRule="auto"/>
-        <w:jc w:val="both"/>
-        <w:rPr>
-          <w:rFonts w:ascii="Times New Roman" w:eastAsia="Times New Roman" w:hAnsi="Times New Roman" w:cs="Times New Roman"/>
-          <w:sz w:val="20"/>
-          <w:szCs w:val="20"/>
-        </w:rPr>
-      </w:pPr>
-    </w:p>
     <w:p>
       <w:pPr>
         <w:spacing w:line="240" w:lineRule="auto"/>
@@ -8499,6 +9612,7 @@
           <w:sz w:val="20"/>
           <w:szCs w:val="20"/>
         </w:rPr>
+        <w:lastRenderedPageBreak/>
         <w:t>As the experiment assesses symptoms of cyber-sickness, participants are asked about their current state of well-being before the experiment. Poor well-being before the experiment can lead to even more severe ailments during the experiment.  However, all participants responded that they did not feel any health problems or ailments before the experiment. Participants are warned that they may stop the experiment at any time if they experience very strong symptoms of cyber-sickness.</w:t>
       </w:r>
     </w:p>
@@ -9403,8 +10517,9 @@
                 <w:szCs w:val="20"/>
                 <w:lang w:val="en-US"/>
               </w:rPr>
+              <w:lastRenderedPageBreak/>
               <w:drawing>
-                <wp:inline distT="114300" distB="114300" distL="114300" distR="114300" wp14:editId="76DA06F1">
+                <wp:inline distT="114300" distB="114300" distL="114300" distR="114300" wp14:anchorId="68AA354C" wp14:editId="4F726EB8">
                   <wp:extent cx="2659583" cy="1930400"/>
                   <wp:effectExtent l="0" t="0" r="7620" b="0"/>
                   <wp:docPr id="62" name="image7.png"/>
@@ -9417,7 +10532,7 @@
                           <pic:cNvPicPr preferRelativeResize="0"/>
                         </pic:nvPicPr>
                         <pic:blipFill>
-                          <a:blip r:embed="rId23" cstate="print">
+                          <a:blip r:embed="rId32" cstate="print">
                             <a:extLst>
                               <a:ext uri="{28A0092B-C50C-407E-A947-70E740481C1C}">
                                 <a14:useLocalDpi xmlns:a14="http://schemas.microsoft.com/office/drawing/2010/main" val="0"/>
@@ -9453,7 +10568,7 @@
                 <w:lang w:val="en-US"/>
               </w:rPr>
               <w:drawing>
-                <wp:inline distT="0" distB="0" distL="0" distR="0" wp14:anchorId="44821087" wp14:editId="18000AFF">
+                <wp:inline distT="0" distB="0" distL="0" distR="0" wp14:anchorId="44821087" wp14:editId="740E75BB">
                   <wp:extent cx="2771775" cy="1943533"/>
                   <wp:effectExtent l="0" t="0" r="0" b="0"/>
                   <wp:docPr id="1" name="Picture 1"/>
@@ -9468,7 +10583,7 @@
                           <pic:cNvPicPr/>
                         </pic:nvPicPr>
                         <pic:blipFill>
-                          <a:blip r:embed="rId24" cstate="print">
+                          <a:blip r:embed="rId33" cstate="print">
                             <a:extLst>
                               <a:ext uri="{28A0092B-C50C-407E-A947-70E740481C1C}">
                                 <a14:useLocalDpi xmlns:a14="http://schemas.microsoft.com/office/drawing/2010/main" val="0"/>
@@ -9782,7 +10897,7 @@
           <w:lang w:val="en-US"/>
         </w:rPr>
         <w:drawing>
-          <wp:inline distT="114300" distB="114300" distL="114300" distR="114300" wp14:editId="31DAC943">
+          <wp:inline distT="114300" distB="114300" distL="114300" distR="114300" wp14:anchorId="64CBA004" wp14:editId="69C7797F">
             <wp:extent cx="5854207" cy="2076450"/>
             <wp:effectExtent l="0" t="0" r="0" b="0"/>
             <wp:docPr id="61" name="image2.png"/>
@@ -9795,7 +10910,7 @@
                     <pic:cNvPicPr preferRelativeResize="0"/>
                   </pic:nvPicPr>
                   <pic:blipFill>
-                    <a:blip r:embed="rId25" cstate="print">
+                    <a:blip r:embed="rId34" cstate="print">
                       <a:extLst>
                         <a:ext uri="{28A0092B-C50C-407E-A947-70E740481C1C}">
                           <a14:useLocalDpi xmlns:a14="http://schemas.microsoft.com/office/drawing/2010/main" val="0"/>
@@ -9986,17 +11101,7 @@
           <w:sz w:val="20"/>
           <w:szCs w:val="20"/>
         </w:rPr>
-        <w:t>To assess the susceptibility of the participants to motion sickness, they were asked whether they experienced symptoms when using one or more of the triggers (car, bus, train, boat, carousel). There is a tendency that the more triggers a participant uses, the more susceptible he/she is to motion sickness and thus to cybersickness. 33.33% of the participants answered that they do</w:t>
-      </w:r>
-      <w:bookmarkStart w:id="16" w:name="_GoBack"/>
-      <w:bookmarkEnd w:id="16"/>
-      <w:r>
-        <w:rPr>
-          <w:rFonts w:ascii="Times New Roman" w:eastAsia="Times New Roman" w:hAnsi="Times New Roman" w:cs="Times New Roman"/>
-          <w:sz w:val="20"/>
-          <w:szCs w:val="20"/>
-        </w:rPr>
-        <w:t xml:space="preserve"> not experience any symptoms when using the triggers normally. 27.78% of the participants started to feel symptoms with one of the triggers, 11.11% with two triggers, 16.67% with three triggers and 11.11% with four triggers. Women are the most susceptible to motion sickness (Fig</w:t>
+        <w:t>To assess the susceptibility of the participants to motion sickness, they were asked whether they experienced symptoms when using one or more of the triggers (car, bus, train, boat, carousel). There is a tendency that the more triggers a participant uses, the more susceptible he/she is to motion sickness and thus to cybersickness. 33.33% of the participants answered that they do not experience any symptoms when using the triggers normally. 27.78% of the participants started to feel symptoms with one of the triggers, 11.11% with two triggers, 16.67% with three triggers and 11.11% with four triggers. Women are the most susceptible to motion sickness (Fig</w:t>
       </w:r>
       <w:r>
         <w:rPr>
@@ -10065,8 +11170,9 @@
           <w:szCs w:val="20"/>
           <w:lang w:val="en-US"/>
         </w:rPr>
+        <w:lastRenderedPageBreak/>
         <w:drawing>
-          <wp:inline distT="114300" distB="114300" distL="114300" distR="114300" wp14:editId="4D9271FE">
+          <wp:inline distT="114300" distB="114300" distL="114300" distR="114300" wp14:anchorId="72C69982" wp14:editId="248CF300">
             <wp:extent cx="3445967" cy="1859840"/>
             <wp:effectExtent l="0" t="0" r="2540" b="7620"/>
             <wp:docPr id="64" name="image16.png"/>
@@ -10079,7 +11185,7 @@
                     <pic:cNvPicPr preferRelativeResize="0"/>
                   </pic:nvPicPr>
                   <pic:blipFill>
-                    <a:blip r:embed="rId26" cstate="print">
+                    <a:blip r:embed="rId35" cstate="print">
                       <a:extLst>
                         <a:ext uri="{28A0092B-C50C-407E-A947-70E740481C1C}">
                           <a14:useLocalDpi xmlns:a14="http://schemas.microsoft.com/office/drawing/2010/main" val="0"/>
@@ -12072,6 +13178,7 @@
                 <w:sz w:val="20"/>
                 <w:szCs w:val="20"/>
               </w:rPr>
+              <w:lastRenderedPageBreak/>
               <w:t>Overall</w:t>
             </w:r>
           </w:p>
@@ -12283,7 +13390,7 @@
           <w:lang w:val="en-US"/>
         </w:rPr>
         <w:drawing>
-          <wp:inline distT="114300" distB="114300" distL="114300" distR="114300" wp14:editId="308FEA23">
+          <wp:inline distT="114300" distB="114300" distL="114300" distR="114300" wp14:anchorId="47FC0B2F" wp14:editId="4E531620">
             <wp:extent cx="3435492" cy="1501109"/>
             <wp:effectExtent l="0" t="0" r="0" b="4445"/>
             <wp:docPr id="63" name="image8.png"/>
@@ -12296,7 +13403,7 @@
                     <pic:cNvPicPr preferRelativeResize="0"/>
                   </pic:nvPicPr>
                   <pic:blipFill>
-                    <a:blip r:embed="rId27" cstate="print">
+                    <a:blip r:embed="rId36" cstate="print">
                       <a:extLst>
                         <a:ext uri="{28A0092B-C50C-407E-A947-70E740481C1C}">
                           <a14:useLocalDpi xmlns:a14="http://schemas.microsoft.com/office/drawing/2010/main" val="0"/>
@@ -13235,7 +14342,7 @@
           <w:lang w:val="en-US"/>
         </w:rPr>
         <w:drawing>
-          <wp:inline distT="114300" distB="114300" distL="114300" distR="114300" wp14:editId="7E2137BC">
+          <wp:inline distT="114300" distB="114300" distL="114300" distR="114300" wp14:anchorId="2B45E6C3" wp14:editId="64849C45">
             <wp:extent cx="3538706" cy="1373018"/>
             <wp:effectExtent l="0" t="0" r="5080" b="0"/>
             <wp:docPr id="67" name="image14.png"/>
@@ -13248,7 +14355,7 @@
                     <pic:cNvPicPr preferRelativeResize="0"/>
                   </pic:nvPicPr>
                   <pic:blipFill>
-                    <a:blip r:embed="rId28" cstate="print">
+                    <a:blip r:embed="rId37" cstate="print">
                       <a:extLst>
                         <a:ext uri="{28A0092B-C50C-407E-A947-70E740481C1C}">
                           <a14:useLocalDpi xmlns:a14="http://schemas.microsoft.com/office/drawing/2010/main" val="0"/>
@@ -13354,7 +14461,16 @@
           <w:sz w:val="20"/>
           <w:szCs w:val="20"/>
         </w:rPr>
-        <w:t>). However, it can be distinguished that the blurring method preferred the static object more often. As the image is blurred when moving between positions, seeing not only the direction but also the distance to be travelled to reach a clear image potentially reduces the incidence of cyber-sickness and makes users feel more confident. In contrast, methods of cropping and changing the view of the video were more likely to prioritise the dynamic navigational object. Moving in a static line without video refresh during video clipping may be more likely to lead to cyber-sickness due to image-motion dissonance. In contrast, when using a dynamic object - an arrow - and seeing the direction but not the distance, the dissonance is potentially less. The reason for the increased popularity of the pointer in other methods may be the same. The transformation shows a moving image, while the arrows only show the direction of movement, causing less dissonance between the coincidence of the movement of the depicted objects. In the case of a road, it only moves when the user moves, so if the user stops at the start of a dynamic image change, so does the displayed road. This creates dissonance between the movement of the rendered images.</w:t>
+        <w:t xml:space="preserve">). However, it can be distinguished that the blurring method preferred the static object more often. As the image is blurred when moving between positions, seeing not only the direction but also the distance to be travelled to reach a clear image potentially reduces the incidence of cyber-sickness and makes users feel more confident. In contrast, methods of cropping and changing the view of the video were more likely to prioritise the dynamic navigational object. Moving in a static line without video refresh during video clipping may be more likely to lead to cyber-sickness due to image-motion dissonance. In </w:t>
+      </w:r>
+      <w:r>
+        <w:rPr>
+          <w:rFonts w:ascii="Times New Roman" w:eastAsia="Times New Roman" w:hAnsi="Times New Roman" w:cs="Times New Roman"/>
+          <w:sz w:val="20"/>
+          <w:szCs w:val="20"/>
+        </w:rPr>
+        <w:lastRenderedPageBreak/>
+        <w:t>contrast, when using a dynamic object - an arrow - and seeing the direction but not the distance, the dissonance is potentially less. The reason for the increased popularity of the pointer in other methods may be the same. The transformation shows a moving image, while the arrows only show the direction of movement, causing less dissonance between the coincidence of the movement of the depicted objects. In the case of a road, it only moves when the user moves, so if the user stops at the start of a dynamic image change, so does the displayed road. This creates dissonance between the movement of the rendered images.</w:t>
       </w:r>
     </w:p>
     <w:p>
@@ -15159,8 +16275,9 @@
           <w:szCs w:val="20"/>
           <w:lang w:val="en-US"/>
         </w:rPr>
+        <w:lastRenderedPageBreak/>
         <w:drawing>
-          <wp:inline distT="114300" distB="114300" distL="114300" distR="114300" wp14:editId="4A4BA432">
+          <wp:inline distT="114300" distB="114300" distL="114300" distR="114300" wp14:anchorId="33B294C4" wp14:editId="4E6BEA51">
             <wp:extent cx="3796360" cy="1875960"/>
             <wp:effectExtent l="0" t="0" r="0" b="0"/>
             <wp:docPr id="66" name="image11.png"/>
@@ -15173,7 +16290,7 @@
                     <pic:cNvPicPr preferRelativeResize="0"/>
                   </pic:nvPicPr>
                   <pic:blipFill>
-                    <a:blip r:embed="rId29" cstate="print">
+                    <a:blip r:embed="rId38" cstate="print">
                       <a:extLst>
                         <a:ext uri="{28A0092B-C50C-407E-A947-70E740481C1C}">
                           <a14:useLocalDpi xmlns:a14="http://schemas.microsoft.com/office/drawing/2010/main" val="0"/>
@@ -15291,7 +16408,7 @@
                 <w:lang w:val="en-US"/>
               </w:rPr>
               <w:drawing>
-                <wp:inline distT="114300" distB="114300" distL="114300" distR="114300" wp14:editId="45F9ECC1">
+                <wp:inline distT="114300" distB="114300" distL="114300" distR="114300" wp14:anchorId="6501F972" wp14:editId="1D090ACE">
                   <wp:extent cx="3449058" cy="1812149"/>
                   <wp:effectExtent l="0" t="0" r="0" b="0"/>
                   <wp:docPr id="71" name="image12.png"/>
@@ -15304,7 +16421,7 @@
                           <pic:cNvPicPr preferRelativeResize="0"/>
                         </pic:nvPicPr>
                         <pic:blipFill>
-                          <a:blip r:embed="rId30" cstate="print">
+                          <a:blip r:embed="rId39" cstate="print">
                             <a:extLst>
                               <a:ext uri="{28A0092B-C50C-407E-A947-70E740481C1C}">
                                 <a14:useLocalDpi xmlns:a14="http://schemas.microsoft.com/office/drawing/2010/main" val="0"/>
@@ -16023,7 +17140,16 @@
           <w:sz w:val="20"/>
           <w:szCs w:val="20"/>
         </w:rPr>
-        <w:t>fusion-realized change of viewing position. Men rated the symptoms caused by the video-assisted method of changing the viewing position very similarly to those caused by the fusion-assisted method. Given the previous finding that wome</w:t>
+        <w:t xml:space="preserve">fusion-realized change of viewing position. Men rated the symptoms caused by the video-assisted method of changing the viewing position very similarly to those caused </w:t>
+      </w:r>
+      <w:r>
+        <w:rPr>
+          <w:rFonts w:ascii="Times New Roman" w:eastAsia="Times New Roman" w:hAnsi="Times New Roman" w:cs="Times New Roman"/>
+          <w:sz w:val="20"/>
+          <w:szCs w:val="20"/>
+        </w:rPr>
+        <w:lastRenderedPageBreak/>
+        <w:t>by the fusion-assisted method. Given the previous finding that wome</w:t>
       </w:r>
       <w:r>
         <w:rPr>
@@ -16061,7 +17187,7 @@
           <w:lang w:val="en-US"/>
         </w:rPr>
         <w:drawing>
-          <wp:anchor distT="0" distB="0" distL="114300" distR="114300" simplePos="0" relativeHeight="251662336" behindDoc="0" locked="0" layoutInCell="1" hidden="0" allowOverlap="1" wp14:editId="6120415B">
+          <wp:anchor distT="0" distB="0" distL="114300" distR="114300" simplePos="0" relativeHeight="251659264" behindDoc="0" locked="0" layoutInCell="1" hidden="0" allowOverlap="1" wp14:anchorId="17CB66E1" wp14:editId="7EF05175">
             <wp:simplePos x="0" y="0"/>
             <wp:positionH relativeFrom="column">
               <wp:posOffset>732174</wp:posOffset>
@@ -16082,7 +17208,7 @@
                     <pic:cNvPicPr preferRelativeResize="0"/>
                   </pic:nvPicPr>
                   <pic:blipFill>
-                    <a:blip r:embed="rId31" cstate="print">
+                    <a:blip r:embed="rId40" cstate="print">
                       <a:extLst>
                         <a:ext uri="{28A0092B-C50C-407E-A947-70E740481C1C}">
                           <a14:useLocalDpi xmlns:a14="http://schemas.microsoft.com/office/drawing/2010/main" val="0"/>
@@ -17515,8 +18641,9 @@
           <w:szCs w:val="20"/>
           <w:lang w:val="en-US"/>
         </w:rPr>
+        <w:lastRenderedPageBreak/>
         <w:drawing>
-          <wp:inline distT="114300" distB="114300" distL="114300" distR="114300" wp14:editId="78464785">
+          <wp:inline distT="114300" distB="114300" distL="114300" distR="114300" wp14:anchorId="71367EC2" wp14:editId="78464785">
             <wp:extent cx="3609141" cy="2028277"/>
             <wp:effectExtent l="0" t="0" r="0" b="0"/>
             <wp:docPr id="70" name="image9.png"/>
@@ -17529,7 +18656,7 @@
                     <pic:cNvPicPr preferRelativeResize="0"/>
                   </pic:nvPicPr>
                   <pic:blipFill>
-                    <a:blip r:embed="rId32" cstate="print">
+                    <a:blip r:embed="rId41" cstate="print">
                       <a:extLst>
                         <a:ext uri="{28A0092B-C50C-407E-A947-70E740481C1C}">
                           <a14:useLocalDpi xmlns:a14="http://schemas.microsoft.com/office/drawing/2010/main" val="0"/>
@@ -20384,6 +21511,7 @@
           <w:sz w:val="20"/>
           <w:szCs w:val="20"/>
         </w:rPr>
+        <w:lastRenderedPageBreak/>
         <w:t xml:space="preserve">The sense of spatial presence seems to be most favoured in the three-dimensional mapping method </w:t>
       </w:r>
       <w:r>
@@ -20449,7 +21577,7 @@
           <w:lang w:val="en-US"/>
         </w:rPr>
         <w:drawing>
-          <wp:inline distT="114300" distB="114300" distL="114300" distR="114300" wp14:editId="4550DA8E">
+          <wp:inline distT="114300" distB="114300" distL="114300" distR="114300" wp14:anchorId="52A9BB15" wp14:editId="4550DA8E">
             <wp:extent cx="3659605" cy="1940441"/>
             <wp:effectExtent l="0" t="0" r="0" b="3175"/>
             <wp:docPr id="73" name="image4.png"/>
@@ -20462,7 +21590,7 @@
                     <pic:cNvPicPr preferRelativeResize="0"/>
                   </pic:nvPicPr>
                   <pic:blipFill>
-                    <a:blip r:embed="rId33">
+                    <a:blip r:embed="rId42">
                       <a:extLst>
                         <a:ext uri="{28A0092B-C50C-407E-A947-70E740481C1C}">
                           <a14:useLocalDpi xmlns:a14="http://schemas.microsoft.com/office/drawing/2010/main" val="0"/>
@@ -20590,7 +21718,7 @@
           <w:lang w:val="en-US"/>
         </w:rPr>
         <w:drawing>
-          <wp:inline distT="114300" distB="114300" distL="114300" distR="114300" wp14:editId="74AF01BE">
+          <wp:inline distT="114300" distB="114300" distL="114300" distR="114300" wp14:anchorId="547AEFF7" wp14:editId="74AF01BE">
             <wp:extent cx="3534807" cy="1789077"/>
             <wp:effectExtent l="0" t="0" r="8890" b="1905"/>
             <wp:docPr id="74" name="image19.png"/>
@@ -20603,7 +21731,7 @@
                     <pic:cNvPicPr preferRelativeResize="0"/>
                   </pic:nvPicPr>
                   <pic:blipFill>
-                    <a:blip r:embed="rId34" cstate="print">
+                    <a:blip r:embed="rId43" cstate="print">
                       <a:extLst>
                         <a:ext uri="{28A0092B-C50C-407E-A947-70E740481C1C}">
                           <a14:useLocalDpi xmlns:a14="http://schemas.microsoft.com/office/drawing/2010/main" val="0"/>
@@ -20731,7 +21859,7 @@
           <w:lang w:val="en-US"/>
         </w:rPr>
         <w:drawing>
-          <wp:inline distT="114300" distB="114300" distL="114300" distR="114300" wp14:editId="13E90D97">
+          <wp:inline distT="114300" distB="114300" distL="114300" distR="114300" wp14:anchorId="0B54C0AF" wp14:editId="13E90D97">
             <wp:extent cx="3190794" cy="1902672"/>
             <wp:effectExtent l="0" t="0" r="0" b="2540"/>
             <wp:docPr id="75" name="image20.png"/>
@@ -20744,7 +21872,7 @@
                     <pic:cNvPicPr preferRelativeResize="0"/>
                   </pic:nvPicPr>
                   <pic:blipFill>
-                    <a:blip r:embed="rId35" cstate="print">
+                    <a:blip r:embed="rId44" cstate="print">
                       <a:extLst>
                         <a:ext uri="{28A0092B-C50C-407E-A947-70E740481C1C}">
                           <a14:useLocalDpi xmlns:a14="http://schemas.microsoft.com/office/drawing/2010/main" val="0"/>
@@ -21268,6 +22396,7 @@
           <w:szCs w:val="20"/>
           <w:highlight w:val="white"/>
         </w:rPr>
+        <w:lastRenderedPageBreak/>
         <w:t>The study of the two proposed navigation objects (dynamic and static) in the video did not show an advantage of one or the other method. Also</w:t>
       </w:r>
       <w:r>
@@ -21442,7 +22571,43 @@
           <w:sz w:val="20"/>
           <w:szCs w:val="20"/>
         </w:rPr>
-        <w:t xml:space="preserve">review and editing, T.B., M.B, M.V.; visualization, A.P. and A.S. All authors have read and agreed to the published </w:t>
+        <w:t>review and editing, T.B., M.B, M.V.; visualization, A.P.</w:t>
+      </w:r>
+      <w:r>
+        <w:rPr>
+          <w:rFonts w:ascii="Times New Roman" w:eastAsia="Times New Roman" w:hAnsi="Times New Roman" w:cs="Times New Roman"/>
+          <w:color w:val="000000" w:themeColor="text1"/>
+          <w:sz w:val="20"/>
+          <w:szCs w:val="20"/>
+        </w:rPr>
+        <w:t>,</w:t>
+      </w:r>
+      <w:r>
+        <w:rPr>
+          <w:rFonts w:ascii="Times New Roman" w:eastAsia="Times New Roman" w:hAnsi="Times New Roman" w:cs="Times New Roman"/>
+          <w:color w:val="000000" w:themeColor="text1"/>
+          <w:sz w:val="20"/>
+          <w:szCs w:val="20"/>
+        </w:rPr>
+        <w:t xml:space="preserve"> A.S</w:t>
+      </w:r>
+      <w:r>
+        <w:rPr>
+          <w:rFonts w:ascii="Times New Roman" w:eastAsia="Times New Roman" w:hAnsi="Times New Roman" w:cs="Times New Roman"/>
+          <w:color w:val="000000" w:themeColor="text1"/>
+          <w:sz w:val="20"/>
+          <w:szCs w:val="20"/>
+        </w:rPr>
+        <w:t xml:space="preserve"> and T.V.</w:t>
+      </w:r>
+      <w:r>
+        <w:rPr>
+          <w:rFonts w:ascii="Times New Roman" w:eastAsia="Times New Roman" w:hAnsi="Times New Roman" w:cs="Times New Roman"/>
+          <w:color w:val="000000" w:themeColor="text1"/>
+          <w:sz w:val="20"/>
+          <w:szCs w:val="20"/>
+        </w:rPr>
+        <w:t xml:space="preserve">. All authors have read and agreed to the published </w:t>
       </w:r>
       <w:r>
         <w:rPr>
@@ -22055,6 +23220,7 @@
           <w:sz w:val="20"/>
           <w:szCs w:val="20"/>
         </w:rPr>
+        <w:lastRenderedPageBreak/>
         <w:t>Qian, K., Arichi, T., Price, A., Dall’Orso, S., Eden, J., Noh, Y., ... &amp; Hajnal, J. V. (2021). An eye tracking based virtual reality system for use inside magnetic resonance imaging systems. Scientific reports, 11(1), 1-17.</w:t>
       </w:r>
     </w:p>
@@ -22429,7 +23595,7 @@
 </file>
 
 <file path=word/comments.xml><?xml version="1.0" encoding="utf-8"?>
-<w:comments xmlns:wpc="http://schemas.microsoft.com/office/word/2010/wordprocessingCanvas" xmlns:cx="http://schemas.microsoft.com/office/drawing/2014/chartex" xmlns:mc="http://schemas.openxmlformats.org/markup-compatibility/2006" xmlns:o="urn:schemas-microsoft-com:office:office" xmlns:r="http://schemas.openxmlformats.org/officeDocument/2006/relationships" xmlns:m="http://schemas.openxmlformats.org/officeDocument/2006/math" xmlns:v="urn:schemas-microsoft-com:vml" xmlns:wp14="http://schemas.microsoft.com/office/word/2010/wordprocessingDrawing" xmlns:wp="http://schemas.openxmlformats.org/drawingml/2006/wordprocessingDrawing" xmlns:w10="urn:schemas-microsoft-com:office:word" xmlns:w="http://schemas.openxmlformats.org/wordprocessingml/2006/main" xmlns:w14="http://schemas.microsoft.com/office/word/2010/wordml" xmlns:w15="http://schemas.microsoft.com/office/word/2012/wordml" xmlns:w16se="http://schemas.microsoft.com/office/word/2015/wordml/symex" xmlns:wpg="http://schemas.microsoft.com/office/word/2010/wordprocessingGroup" xmlns:wpi="http://schemas.microsoft.com/office/word/2010/wordprocessingInk" xmlns:wne="http://schemas.microsoft.com/office/word/2006/wordml" xmlns:wps="http://schemas.microsoft.com/office/word/2010/wordprocessingShape" mc:Ignorable="w14 w15 w16se wp14">
+<w:comments xmlns:wpc="http://schemas.microsoft.com/office/word/2010/wordprocessingCanvas" xmlns:cx="http://schemas.microsoft.com/office/drawing/2014/chartex" xmlns:cx1="http://schemas.microsoft.com/office/drawing/2015/9/8/chartex" xmlns:cx2="http://schemas.microsoft.com/office/drawing/2015/10/21/chartex" xmlns:cx3="http://schemas.microsoft.com/office/drawing/2016/5/9/chartex" xmlns:cx4="http://schemas.microsoft.com/office/drawing/2016/5/10/chartex" xmlns:cx5="http://schemas.microsoft.com/office/drawing/2016/5/11/chartex" xmlns:cx6="http://schemas.microsoft.com/office/drawing/2016/5/12/chartex" xmlns:cx7="http://schemas.microsoft.com/office/drawing/2016/5/13/chartex" xmlns:cx8="http://schemas.microsoft.com/office/drawing/2016/5/14/chartex" xmlns:mc="http://schemas.openxmlformats.org/markup-compatibility/2006" xmlns:aink="http://schemas.microsoft.com/office/drawing/2016/ink" xmlns:am3d="http://schemas.microsoft.com/office/drawing/2017/model3d" xmlns:o="urn:schemas-microsoft-com:office:office" xmlns:oel="http://schemas.microsoft.com/office/2019/extlst" xmlns:r="http://schemas.openxmlformats.org/officeDocument/2006/relationships" xmlns:m="http://schemas.openxmlformats.org/officeDocument/2006/math" xmlns:v="urn:schemas-microsoft-com:vml" xmlns:wp14="http://schemas.microsoft.com/office/word/2010/wordprocessingDrawing" xmlns:wp="http://schemas.openxmlformats.org/drawingml/2006/wordprocessingDrawing" xmlns:w10="urn:schemas-microsoft-com:office:word" xmlns:w="http://schemas.openxmlformats.org/wordprocessingml/2006/main" xmlns:w14="http://schemas.microsoft.com/office/word/2010/wordml" xmlns:w15="http://schemas.microsoft.com/office/word/2012/wordml" xmlns:w16cex="http://schemas.microsoft.com/office/word/2018/wordml/cex" xmlns:w16cid="http://schemas.microsoft.com/office/word/2016/wordml/cid" xmlns:w16="http://schemas.microsoft.com/office/word/2018/wordml" xmlns:w16sdtdh="http://schemas.microsoft.com/office/word/2020/wordml/sdtdatahash" xmlns:w16se="http://schemas.microsoft.com/office/word/2015/wordml/symex" xmlns:wpg="http://schemas.microsoft.com/office/word/2010/wordprocessingGroup" xmlns:wpi="http://schemas.microsoft.com/office/word/2010/wordprocessingInk" xmlns:wne="http://schemas.microsoft.com/office/word/2006/wordml" xmlns:wps="http://schemas.microsoft.com/office/word/2010/wordprocessingShape" mc:Ignorable="w14 w15 w16se w16cid w16 w16cex w16sdtdh wp14">
   <w:comment w:id="1" w:author="edgdam1" w:date="2022-06-29T14:15:00Z" w:initials="e">
     <w:p>
       <w:pPr>
@@ -22468,57 +23634,27 @@
       <w:pPr>
         <w:pStyle w:val="CommentText"/>
       </w:pPr>
-    </w:p>
-  </w:comment>
-  <w:comment w:id="14" w:author="edgdam1" w:date="2022-06-29T13:29:00Z" w:initials="e">
-    <w:p>
-      <w:pPr>
-        <w:pStyle w:val="CommentText"/>
-        <w:rPr>
-          <w:lang w:val="lt-LT"/>
-        </w:rPr>
-      </w:pPr>
-      <w:r>
-        <w:rPr>
-          <w:rStyle w:val="CommentReference"/>
-        </w:rPr>
-        <w:annotationRef/>
-      </w:r>
-      <w:r>
-        <w:t>Buvo likę paraudoninta</w:t>
-      </w:r>
-    </w:p>
-  </w:comment>
-  <w:comment w:id="15" w:author="edgdam1" w:date="2022-06-29T15:18:00Z" w:initials="e">
-    <w:p>
-      <w:pPr>
-        <w:pStyle w:val="CommentText"/>
-      </w:pPr>
-      <w:r>
-        <w:rPr>
-          <w:rStyle w:val="CommentReference"/>
-        </w:rPr>
-        <w:annotationRef/>
-      </w:r>
-      <w:r>
-        <w:t>Reikia EN versijos</w:t>
-      </w:r>
     </w:p>
   </w:comment>
 </w:comments>
 </file>
 
 <file path=word/commentsExtended.xml><?xml version="1.0" encoding="utf-8"?>
-<w15:commentsEx xmlns:wpc="http://schemas.microsoft.com/office/word/2010/wordprocessingCanvas" xmlns:cx="http://schemas.microsoft.com/office/drawing/2014/chartex" xmlns:mc="http://schemas.openxmlformats.org/markup-compatibility/2006" xmlns:o="urn:schemas-microsoft-com:office:office" xmlns:r="http://schemas.openxmlformats.org/officeDocument/2006/relationships" xmlns:m="http://schemas.openxmlformats.org/officeDocument/2006/math" xmlns:v="urn:schemas-microsoft-com:vml" xmlns:wp14="http://schemas.microsoft.com/office/word/2010/wordprocessingDrawing" xmlns:wp="http://schemas.openxmlformats.org/drawingml/2006/wordprocessingDrawing" xmlns:w10="urn:schemas-microsoft-com:office:word" xmlns:w="http://schemas.openxmlformats.org/wordprocessingml/2006/main" xmlns:w14="http://schemas.microsoft.com/office/word/2010/wordml" xmlns:w15="http://schemas.microsoft.com/office/word/2012/wordml" xmlns:w16se="http://schemas.microsoft.com/office/word/2015/wordml/symex" xmlns:wpg="http://schemas.microsoft.com/office/word/2010/wordprocessingGroup" xmlns:wpi="http://schemas.microsoft.com/office/word/2010/wordprocessingInk" xmlns:wne="http://schemas.microsoft.com/office/word/2006/wordml" xmlns:wps="http://schemas.microsoft.com/office/word/2010/wordprocessingShape" mc:Ignorable="w14 w15 w16se wp14">
+<w15:commentsEx xmlns:wpc="http://schemas.microsoft.com/office/word/2010/wordprocessingCanvas" xmlns:cx="http://schemas.microsoft.com/office/drawing/2014/chartex" xmlns:cx1="http://schemas.microsoft.com/office/drawing/2015/9/8/chartex" xmlns:cx2="http://schemas.microsoft.com/office/drawing/2015/10/21/chartex" xmlns:cx3="http://schemas.microsoft.com/office/drawing/2016/5/9/chartex" xmlns:cx4="http://schemas.microsoft.com/office/drawing/2016/5/10/chartex" xmlns:cx5="http://schemas.microsoft.com/office/drawing/2016/5/11/chartex" xmlns:cx6="http://schemas.microsoft.com/office/drawing/2016/5/12/chartex" xmlns:cx7="http://schemas.microsoft.com/office/drawing/2016/5/13/chartex" xmlns:cx8="http://schemas.microsoft.com/office/drawing/2016/5/14/chartex" xmlns:mc="http://schemas.openxmlformats.org/markup-compatibility/2006" xmlns:aink="http://schemas.microsoft.com/office/drawing/2016/ink" xmlns:am3d="http://schemas.microsoft.com/office/drawing/2017/model3d" xmlns:o="urn:schemas-microsoft-com:office:office" xmlns:oel="http://schemas.microsoft.com/office/2019/extlst" xmlns:r="http://schemas.openxmlformats.org/officeDocument/2006/relationships" xmlns:m="http://schemas.openxmlformats.org/officeDocument/2006/math" xmlns:v="urn:schemas-microsoft-com:vml" xmlns:wp14="http://schemas.microsoft.com/office/word/2010/wordprocessingDrawing" xmlns:wp="http://schemas.openxmlformats.org/drawingml/2006/wordprocessingDrawing" xmlns:w10="urn:schemas-microsoft-com:office:word" xmlns:w="http://schemas.openxmlformats.org/wordprocessingml/2006/main" xmlns:w14="http://schemas.microsoft.com/office/word/2010/wordml" xmlns:w15="http://schemas.microsoft.com/office/word/2012/wordml" xmlns:w16cex="http://schemas.microsoft.com/office/word/2018/wordml/cex" xmlns:w16cid="http://schemas.microsoft.com/office/word/2016/wordml/cid" xmlns:w16="http://schemas.microsoft.com/office/word/2018/wordml" xmlns:w16sdtdh="http://schemas.microsoft.com/office/word/2020/wordml/sdtdatahash" xmlns:w16se="http://schemas.microsoft.com/office/word/2015/wordml/symex" xmlns:wpg="http://schemas.microsoft.com/office/word/2010/wordprocessingGroup" xmlns:wpi="http://schemas.microsoft.com/office/word/2010/wordprocessingInk" xmlns:wne="http://schemas.microsoft.com/office/word/2006/wordml" xmlns:wps="http://schemas.microsoft.com/office/word/2010/wordprocessingShape" mc:Ignorable="w14 w15 w16se w16cid w16 w16cex w16sdtdh wp14">
   <w15:commentEx w15:paraId="3495B99D" w15:done="0"/>
   <w15:commentEx w15:paraId="7631B7F3" w15:done="0"/>
-  <w15:commentEx w15:paraId="7054089E" w15:done="0"/>
-  <w15:commentEx w15:paraId="51C396E3" w15:done="0"/>
 </w15:commentsEx>
 </file>
 
+<file path=word/commentsIds.xml><?xml version="1.0" encoding="utf-8"?>
+<w16cid:commentsIds xmlns:wpc="http://schemas.microsoft.com/office/word/2010/wordprocessingCanvas" xmlns:cx="http://schemas.microsoft.com/office/drawing/2014/chartex" xmlns:cx1="http://schemas.microsoft.com/office/drawing/2015/9/8/chartex" xmlns:cx2="http://schemas.microsoft.com/office/drawing/2015/10/21/chartex" xmlns:cx3="http://schemas.microsoft.com/office/drawing/2016/5/9/chartex" xmlns:cx4="http://schemas.microsoft.com/office/drawing/2016/5/10/chartex" xmlns:cx5="http://schemas.microsoft.com/office/drawing/2016/5/11/chartex" xmlns:cx6="http://schemas.microsoft.com/office/drawing/2016/5/12/chartex" xmlns:cx7="http://schemas.microsoft.com/office/drawing/2016/5/13/chartex" xmlns:cx8="http://schemas.microsoft.com/office/drawing/2016/5/14/chartex" xmlns:mc="http://schemas.openxmlformats.org/markup-compatibility/2006" xmlns:aink="http://schemas.microsoft.com/office/drawing/2016/ink" xmlns:am3d="http://schemas.microsoft.com/office/drawing/2017/model3d" xmlns:o="urn:schemas-microsoft-com:office:office" xmlns:oel="http://schemas.microsoft.com/office/2019/extlst" xmlns:r="http://schemas.openxmlformats.org/officeDocument/2006/relationships" xmlns:m="http://schemas.openxmlformats.org/officeDocument/2006/math" xmlns:v="urn:schemas-microsoft-com:vml" xmlns:wp14="http://schemas.microsoft.com/office/word/2010/wordprocessingDrawing" xmlns:wp="http://schemas.openxmlformats.org/drawingml/2006/wordprocessingDrawing" xmlns:w10="urn:schemas-microsoft-com:office:word" xmlns:w="http://schemas.openxmlformats.org/wordprocessingml/2006/main" xmlns:w14="http://schemas.microsoft.com/office/word/2010/wordml" xmlns:w15="http://schemas.microsoft.com/office/word/2012/wordml" xmlns:w16cex="http://schemas.microsoft.com/office/word/2018/wordml/cex" xmlns:w16cid="http://schemas.microsoft.com/office/word/2016/wordml/cid" xmlns:w16="http://schemas.microsoft.com/office/word/2018/wordml" xmlns:w16sdtdh="http://schemas.microsoft.com/office/word/2020/wordml/sdtdatahash" xmlns:w16se="http://schemas.microsoft.com/office/word/2015/wordml/symex" xmlns:wpg="http://schemas.microsoft.com/office/word/2010/wordprocessingGroup" xmlns:wpi="http://schemas.microsoft.com/office/word/2010/wordprocessingInk" xmlns:wne="http://schemas.microsoft.com/office/word/2006/wordml" xmlns:wps="http://schemas.microsoft.com/office/word/2010/wordprocessingShape" mc:Ignorable="w14 w15 w16se w16cid w16 w16cex w16sdtdh wp14">
+  <w16cid:commentId w16cid:paraId="3495B99D" w16cid:durableId="2667F420"/>
+  <w16cid:commentId w16cid:paraId="7631B7F3" w16cid:durableId="2667F421"/>
+</w16cid:commentsIds>
+</file>
+
 <file path=word/numbering.xml><?xml version="1.0" encoding="utf-8"?>
-<w:numbering xmlns:wpc="http://schemas.microsoft.com/office/word/2010/wordprocessingCanvas" xmlns:cx="http://schemas.microsoft.com/office/drawing/2014/chartex" xmlns:mc="http://schemas.openxmlformats.org/markup-compatibility/2006" xmlns:o="urn:schemas-microsoft-com:office:office" xmlns:r="http://schemas.openxmlformats.org/officeDocument/2006/relationships" xmlns:m="http://schemas.openxmlformats.org/officeDocument/2006/math" xmlns:v="urn:schemas-microsoft-com:vml" xmlns:wp14="http://schemas.microsoft.com/office/word/2010/wordprocessingDrawing" xmlns:wp="http://schemas.openxmlformats.org/drawingml/2006/wordprocessingDrawing" xmlns:w10="urn:schemas-microsoft-com:office:word" xmlns:w="http://schemas.openxmlformats.org/wordprocessingml/2006/main" xmlns:w14="http://schemas.microsoft.com/office/word/2010/wordml" xmlns:w15="http://schemas.microsoft.com/office/word/2012/wordml" xmlns:w16se="http://schemas.microsoft.com/office/word/2015/wordml/symex" xmlns:wpg="http://schemas.microsoft.com/office/word/2010/wordprocessingGroup" xmlns:wpi="http://schemas.microsoft.com/office/word/2010/wordprocessingInk" xmlns:wne="http://schemas.microsoft.com/office/word/2006/wordml" xmlns:wps="http://schemas.microsoft.com/office/word/2010/wordprocessingShape" mc:Ignorable="w14 w15 w16se wp14">
+<w:numbering xmlns:wpc="http://schemas.microsoft.com/office/word/2010/wordprocessingCanvas" xmlns:cx="http://schemas.microsoft.com/office/drawing/2014/chartex" xmlns:cx1="http://schemas.microsoft.com/office/drawing/2015/9/8/chartex" xmlns:cx2="http://schemas.microsoft.com/office/drawing/2015/10/21/chartex" xmlns:cx3="http://schemas.microsoft.com/office/drawing/2016/5/9/chartex" xmlns:cx4="http://schemas.microsoft.com/office/drawing/2016/5/10/chartex" xmlns:cx5="http://schemas.microsoft.com/office/drawing/2016/5/11/chartex" xmlns:cx6="http://schemas.microsoft.com/office/drawing/2016/5/12/chartex" xmlns:cx7="http://schemas.microsoft.com/office/drawing/2016/5/13/chartex" xmlns:cx8="http://schemas.microsoft.com/office/drawing/2016/5/14/chartex" xmlns:mc="http://schemas.openxmlformats.org/markup-compatibility/2006" xmlns:aink="http://schemas.microsoft.com/office/drawing/2016/ink" xmlns:am3d="http://schemas.microsoft.com/office/drawing/2017/model3d" xmlns:o="urn:schemas-microsoft-com:office:office" xmlns:oel="http://schemas.microsoft.com/office/2019/extlst" xmlns:r="http://schemas.openxmlformats.org/officeDocument/2006/relationships" xmlns:m="http://schemas.openxmlformats.org/officeDocument/2006/math" xmlns:v="urn:schemas-microsoft-com:vml" xmlns:wp14="http://schemas.microsoft.com/office/word/2010/wordprocessingDrawing" xmlns:wp="http://schemas.openxmlformats.org/drawingml/2006/wordprocessingDrawing" xmlns:w10="urn:schemas-microsoft-com:office:word" xmlns:w="http://schemas.openxmlformats.org/wordprocessingml/2006/main" xmlns:w14="http://schemas.microsoft.com/office/word/2010/wordml" xmlns:w15="http://schemas.microsoft.com/office/word/2012/wordml" xmlns:w16cex="http://schemas.microsoft.com/office/word/2018/wordml/cex" xmlns:w16cid="http://schemas.microsoft.com/office/word/2016/wordml/cid" xmlns:w16="http://schemas.microsoft.com/office/word/2018/wordml" xmlns:w16sdtdh="http://schemas.microsoft.com/office/word/2020/wordml/sdtdatahash" xmlns:w16se="http://schemas.microsoft.com/office/word/2015/wordml/symex" xmlns:wpg="http://schemas.microsoft.com/office/word/2010/wordprocessingGroup" xmlns:wpi="http://schemas.microsoft.com/office/word/2010/wordprocessingInk" xmlns:wne="http://schemas.microsoft.com/office/word/2006/wordml" xmlns:wps="http://schemas.microsoft.com/office/word/2010/wordprocessingShape" mc:Ignorable="w14 w15 w16se w16cid w16 w16cex w16sdtdh wp14">
   <w:abstractNum w:abstractNumId="0" w15:restartNumberingAfterBreak="0">
     <w:nsid w:val="06797513"/>
     <w:multiLevelType w:val="hybridMultilevel"/>
@@ -23828,53 +24964,53 @@
       </w:pPr>
     </w:lvl>
   </w:abstractNum>
-  <w:num w:numId="1">
+  <w:num w:numId="1" w16cid:durableId="888881396">
     <w:abstractNumId w:val="6"/>
   </w:num>
-  <w:num w:numId="2">
+  <w:num w:numId="2" w16cid:durableId="527304392">
     <w:abstractNumId w:val="12"/>
   </w:num>
-  <w:num w:numId="3">
+  <w:num w:numId="3" w16cid:durableId="2133673673">
     <w:abstractNumId w:val="2"/>
   </w:num>
-  <w:num w:numId="4">
+  <w:num w:numId="4" w16cid:durableId="212085641">
     <w:abstractNumId w:val="5"/>
   </w:num>
-  <w:num w:numId="5">
+  <w:num w:numId="5" w16cid:durableId="614289874">
     <w:abstractNumId w:val="13"/>
   </w:num>
-  <w:num w:numId="6">
+  <w:num w:numId="6" w16cid:durableId="1460413215">
     <w:abstractNumId w:val="8"/>
   </w:num>
-  <w:num w:numId="7">
+  <w:num w:numId="7" w16cid:durableId="1778214408">
     <w:abstractNumId w:val="3"/>
   </w:num>
-  <w:num w:numId="8">
+  <w:num w:numId="8" w16cid:durableId="1787236635">
     <w:abstractNumId w:val="9"/>
   </w:num>
-  <w:num w:numId="9">
+  <w:num w:numId="9" w16cid:durableId="801850545">
     <w:abstractNumId w:val="4"/>
   </w:num>
-  <w:num w:numId="10">
+  <w:num w:numId="10" w16cid:durableId="1459449822">
     <w:abstractNumId w:val="10"/>
   </w:num>
-  <w:num w:numId="11">
+  <w:num w:numId="11" w16cid:durableId="1747612588">
     <w:abstractNumId w:val="1"/>
   </w:num>
-  <w:num w:numId="12">
+  <w:num w:numId="12" w16cid:durableId="1168980120">
     <w:abstractNumId w:val="0"/>
   </w:num>
-  <w:num w:numId="13">
+  <w:num w:numId="13" w16cid:durableId="2065324002">
     <w:abstractNumId w:val="7"/>
   </w:num>
-  <w:num w:numId="14">
+  <w:num w:numId="14" w16cid:durableId="1714622837">
     <w:abstractNumId w:val="11"/>
   </w:num>
 </w:numbering>
 </file>
 
 <file path=word/people.xml><?xml version="1.0" encoding="utf-8"?>
-<w15:people xmlns:wpc="http://schemas.microsoft.com/office/word/2010/wordprocessingCanvas" xmlns:cx="http://schemas.microsoft.com/office/drawing/2014/chartex" xmlns:mc="http://schemas.openxmlformats.org/markup-compatibility/2006" xmlns:o="urn:schemas-microsoft-com:office:office" xmlns:r="http://schemas.openxmlformats.org/officeDocument/2006/relationships" xmlns:m="http://schemas.openxmlformats.org/officeDocument/2006/math" xmlns:v="urn:schemas-microsoft-com:vml" xmlns:wp14="http://schemas.microsoft.com/office/word/2010/wordprocessingDrawing" xmlns:wp="http://schemas.openxmlformats.org/drawingml/2006/wordprocessingDrawing" xmlns:w10="urn:schemas-microsoft-com:office:word" xmlns:w="http://schemas.openxmlformats.org/wordprocessingml/2006/main" xmlns:w14="http://schemas.microsoft.com/office/word/2010/wordml" xmlns:w15="http://schemas.microsoft.com/office/word/2012/wordml" xmlns:w16se="http://schemas.microsoft.com/office/word/2015/wordml/symex" xmlns:wpg="http://schemas.microsoft.com/office/word/2010/wordprocessingGroup" xmlns:wpi="http://schemas.microsoft.com/office/word/2010/wordprocessingInk" xmlns:wne="http://schemas.microsoft.com/office/word/2006/wordml" xmlns:wps="http://schemas.microsoft.com/office/word/2010/wordprocessingShape" mc:Ignorable="w14 w15 w16se wp14">
+<w15:people xmlns:wpc="http://schemas.microsoft.com/office/word/2010/wordprocessingCanvas" xmlns:cx="http://schemas.microsoft.com/office/drawing/2014/chartex" xmlns:cx1="http://schemas.microsoft.com/office/drawing/2015/9/8/chartex" xmlns:cx2="http://schemas.microsoft.com/office/drawing/2015/10/21/chartex" xmlns:cx3="http://schemas.microsoft.com/office/drawing/2016/5/9/chartex" xmlns:cx4="http://schemas.microsoft.com/office/drawing/2016/5/10/chartex" xmlns:cx5="http://schemas.microsoft.com/office/drawing/2016/5/11/chartex" xmlns:cx6="http://schemas.microsoft.com/office/drawing/2016/5/12/chartex" xmlns:cx7="http://schemas.microsoft.com/office/drawing/2016/5/13/chartex" xmlns:cx8="http://schemas.microsoft.com/office/drawing/2016/5/14/chartex" xmlns:mc="http://schemas.openxmlformats.org/markup-compatibility/2006" xmlns:aink="http://schemas.microsoft.com/office/drawing/2016/ink" xmlns:am3d="http://schemas.microsoft.com/office/drawing/2017/model3d" xmlns:o="urn:schemas-microsoft-com:office:office" xmlns:oel="http://schemas.microsoft.com/office/2019/extlst" xmlns:r="http://schemas.openxmlformats.org/officeDocument/2006/relationships" xmlns:m="http://schemas.openxmlformats.org/officeDocument/2006/math" xmlns:v="urn:schemas-microsoft-com:vml" xmlns:wp14="http://schemas.microsoft.com/office/word/2010/wordprocessingDrawing" xmlns:wp="http://schemas.openxmlformats.org/drawingml/2006/wordprocessingDrawing" xmlns:w10="urn:schemas-microsoft-com:office:word" xmlns:w="http://schemas.openxmlformats.org/wordprocessingml/2006/main" xmlns:w14="http://schemas.microsoft.com/office/word/2010/wordml" xmlns:w15="http://schemas.microsoft.com/office/word/2012/wordml" xmlns:w16cex="http://schemas.microsoft.com/office/word/2018/wordml/cex" xmlns:w16cid="http://schemas.microsoft.com/office/word/2016/wordml/cid" xmlns:w16="http://schemas.microsoft.com/office/word/2018/wordml" xmlns:w16sdtdh="http://schemas.microsoft.com/office/word/2020/wordml/sdtdatahash" xmlns:w16se="http://schemas.microsoft.com/office/word/2015/wordml/symex" xmlns:wpg="http://schemas.microsoft.com/office/word/2010/wordprocessingGroup" xmlns:wpi="http://schemas.microsoft.com/office/word/2010/wordprocessingInk" xmlns:wne="http://schemas.microsoft.com/office/word/2006/wordml" xmlns:wps="http://schemas.microsoft.com/office/word/2010/wordprocessingShape" mc:Ignorable="w14 w15 w16se w16cid w16 w16cex w16sdtdh wp14">
   <w15:person w15:author="edgdam1">
     <w15:presenceInfo w15:providerId="None" w15:userId="edgdam1"/>
   </w15:person>
@@ -23885,7 +25021,7 @@
 </file>
 
 <file path=word/styles.xml><?xml version="1.0" encoding="utf-8"?>
-<w:styles xmlns:mc="http://schemas.openxmlformats.org/markup-compatibility/2006" xmlns:r="http://schemas.openxmlformats.org/officeDocument/2006/relationships" xmlns:w="http://schemas.openxmlformats.org/wordprocessingml/2006/main" xmlns:w14="http://schemas.microsoft.com/office/word/2010/wordml" xmlns:w15="http://schemas.microsoft.com/office/word/2012/wordml" xmlns:w16se="http://schemas.microsoft.com/office/word/2015/wordml/symex" mc:Ignorable="w14 w15 w16se">
+<w:styles xmlns:mc="http://schemas.openxmlformats.org/markup-compatibility/2006" xmlns:r="http://schemas.openxmlformats.org/officeDocument/2006/relationships" xmlns:w="http://schemas.openxmlformats.org/wordprocessingml/2006/main" xmlns:w14="http://schemas.microsoft.com/office/word/2010/wordml" xmlns:w15="http://schemas.microsoft.com/office/word/2012/wordml" xmlns:w16cex="http://schemas.microsoft.com/office/word/2018/wordml/cex" xmlns:w16cid="http://schemas.microsoft.com/office/word/2016/wordml/cid" xmlns:w16="http://schemas.microsoft.com/office/word/2018/wordml" xmlns:w16sdtdh="http://schemas.microsoft.com/office/word/2020/wordml/sdtdatahash" xmlns:w16se="http://schemas.microsoft.com/office/word/2015/wordml/symex" mc:Ignorable="w14 w15 w16se w16cid w16 w16cex w16sdtdh">
   <w:docDefaults>
     <w:rPrDefault>
       <w:rPr>
@@ -23901,7 +25037,7 @@
       </w:pPr>
     </w:pPrDefault>
   </w:docDefaults>
-  <w:latentStyles w:defLockedState="0" w:defUIPriority="99" w:defSemiHidden="0" w:defUnhideWhenUsed="0" w:defQFormat="0" w:count="371">
+  <w:latentStyles w:defLockedState="0" w:defUIPriority="99" w:defSemiHidden="0" w:defUnhideWhenUsed="0" w:defQFormat="0" w:count="376">
     <w:lsdException w:name="Normal" w:uiPriority="0" w:qFormat="1"/>
     <w:lsdException w:name="heading 1" w:uiPriority="9" w:qFormat="1"/>
     <w:lsdException w:name="heading 2" w:semiHidden="1" w:uiPriority="9" w:unhideWhenUsed="1" w:qFormat="1"/>
@@ -24007,7 +25143,6 @@
     <w:lsdException w:name="HTML Sample" w:semiHidden="1" w:unhideWhenUsed="1"/>
     <w:lsdException w:name="HTML Typewriter" w:semiHidden="1" w:unhideWhenUsed="1"/>
     <w:lsdException w:name="HTML Variable" w:semiHidden="1" w:unhideWhenUsed="1"/>
-    <w:lsdException w:name="Normal Table" w:semiHidden="1" w:unhideWhenUsed="1"/>
     <w:lsdException w:name="annotation subject" w:semiHidden="1" w:unhideWhenUsed="1"/>
     <w:lsdException w:name="No List" w:semiHidden="1" w:unhideWhenUsed="1"/>
     <w:lsdException w:name="Outline List 1" w:semiHidden="1" w:unhideWhenUsed="1"/>
@@ -24050,11 +25185,8 @@
     <w:lsdException w:name="Table Contemporary" w:semiHidden="1" w:unhideWhenUsed="1"/>
     <w:lsdException w:name="Table Elegant" w:semiHidden="1" w:unhideWhenUsed="1"/>
     <w:lsdException w:name="Table Professional" w:semiHidden="1" w:unhideWhenUsed="1"/>
-    <w:lsdException w:name="Table Subtle 1" w:semiHidden="1" w:unhideWhenUsed="1"/>
     <w:lsdException w:name="Table Subtle 2" w:semiHidden="1" w:unhideWhenUsed="1"/>
     <w:lsdException w:name="Table Web 1" w:semiHidden="1" w:unhideWhenUsed="1"/>
-    <w:lsdException w:name="Table Web 2" w:semiHidden="1" w:unhideWhenUsed="1"/>
-    <w:lsdException w:name="Table Web 3" w:semiHidden="1" w:unhideWhenUsed="1"/>
     <w:lsdException w:name="Balloon Text" w:semiHidden="1" w:unhideWhenUsed="1"/>
     <w:lsdException w:name="Table Grid" w:uiPriority="39"/>
     <w:lsdException w:name="Table Theme" w:semiHidden="1" w:unhideWhenUsed="1"/>
@@ -24273,6 +25405,11 @@
     <w:lsdException w:name="List Table 5 Dark Accent 6" w:uiPriority="50"/>
     <w:lsdException w:name="List Table 6 Colorful Accent 6" w:uiPriority="51"/>
     <w:lsdException w:name="List Table 7 Colorful Accent 6" w:uiPriority="52"/>
+    <w:lsdException w:name="Mention" w:semiHidden="1" w:unhideWhenUsed="1"/>
+    <w:lsdException w:name="Smart Hyperlink" w:semiHidden="1" w:unhideWhenUsed="1"/>
+    <w:lsdException w:name="Hashtag" w:semiHidden="1" w:unhideWhenUsed="1"/>
+    <w:lsdException w:name="Unresolved Mention" w:semiHidden="1" w:unhideWhenUsed="1"/>
+    <w:lsdException w:name="Smart Link" w:semiHidden="1" w:unhideWhenUsed="1"/>
   </w:latentStyles>
   <w:style w:type="paragraph" w:default="1" w:styleId="Normal">
     <w:name w:val="Normal"/>

</xml_diff>